<commit_message>
pdf of searching and hashing
</commit_message>
<xml_diff>
--- a/docx/searching and hashing.docx
+++ b/docx/searching and hashing.docx
@@ -1184,1099 +1184,25 @@
       </w:pPr>
       <w:r>
         <w:rPr>
-          <w:rFonts w:ascii="Times New Roman" w:hAnsi="Times New Roman" w:cs="Times New Roman"/>
-          <w:color w:val="202124"/>
-          <w:sz w:val="24"/>
-          <w:szCs w:val="24"/>
-          <w:shd w:val="clear" w:color="auto" w:fill="FFFFFF"/>
-        </w:rPr>
-        <w:t xml:space="preserve">        }</w:t>
-      </w:r>
-    </w:p>
-    <w:p>
-      <w:pPr>
-        <w:spacing w:after="0"/>
-        <w:rPr>
-          <w:rFonts w:ascii="Times New Roman" w:hAnsi="Times New Roman" w:cs="Times New Roman"/>
-          <w:color w:val="202124"/>
-          <w:sz w:val="24"/>
-          <w:szCs w:val="24"/>
-          <w:shd w:val="clear" w:color="auto" w:fill="FFFFFF"/>
-        </w:rPr>
-      </w:pPr>
-      <w:r>
-        <w:rPr>
-          <w:rFonts w:ascii="Times New Roman" w:hAnsi="Times New Roman" w:cs="Times New Roman"/>
-          <w:color w:val="202124"/>
-          <w:sz w:val="24"/>
-          <w:szCs w:val="24"/>
-          <w:shd w:val="clear" w:color="auto" w:fill="FFFFFF"/>
-        </w:rPr>
-        <w:t xml:space="preserve">    }</w:t>
-      </w:r>
-    </w:p>
-    <w:p>
-      <w:pPr>
-        <w:spacing w:after="0"/>
-        <w:rPr>
-          <w:rFonts w:ascii="Times New Roman" w:hAnsi="Times New Roman" w:cs="Times New Roman"/>
-          <w:color w:val="202124"/>
-          <w:sz w:val="24"/>
-          <w:szCs w:val="24"/>
-          <w:shd w:val="clear" w:color="auto" w:fill="FFFFFF"/>
-        </w:rPr>
-      </w:pPr>
-      <w:r>
-        <w:rPr>
-          <w:rFonts w:ascii="Times New Roman" w:hAnsi="Times New Roman" w:cs="Times New Roman"/>
-          <w:color w:val="202124"/>
-          <w:sz w:val="24"/>
-          <w:szCs w:val="24"/>
-          <w:shd w:val="clear" w:color="auto" w:fill="FFFFFF"/>
-        </w:rPr>
-        <w:t xml:space="preserve">    </w:t>
-      </w:r>
-      <w:proofErr w:type="gramStart"/>
-      <w:r>
-        <w:rPr>
-          <w:rFonts w:ascii="Times New Roman" w:hAnsi="Times New Roman" w:cs="Times New Roman"/>
-          <w:color w:val="202124"/>
-          <w:sz w:val="24"/>
-          <w:szCs w:val="24"/>
-          <w:shd w:val="clear" w:color="auto" w:fill="FFFFFF"/>
-        </w:rPr>
-        <w:t>return</w:t>
-      </w:r>
-      <w:proofErr w:type="gramEnd"/>
-      <w:r>
-        <w:rPr>
-          <w:rFonts w:ascii="Times New Roman" w:hAnsi="Times New Roman" w:cs="Times New Roman"/>
-          <w:color w:val="202124"/>
-          <w:sz w:val="24"/>
-          <w:szCs w:val="24"/>
-          <w:shd w:val="clear" w:color="auto" w:fill="FFFFFF"/>
-        </w:rPr>
-        <w:t xml:space="preserve"> -1;</w:t>
-      </w:r>
-    </w:p>
-    <w:p>
-      <w:pPr>
-        <w:spacing w:after="0"/>
-        <w:rPr>
-          <w:rFonts w:ascii="Times New Roman" w:hAnsi="Times New Roman" w:cs="Times New Roman"/>
-          <w:color w:val="202124"/>
-          <w:sz w:val="24"/>
-          <w:szCs w:val="24"/>
-          <w:shd w:val="clear" w:color="auto" w:fill="FFFFFF"/>
-        </w:rPr>
-      </w:pPr>
-      <w:r>
-        <w:rPr>
-          <w:rFonts w:ascii="Times New Roman" w:hAnsi="Times New Roman" w:cs="Times New Roman"/>
-          <w:color w:val="202124"/>
-          <w:sz w:val="24"/>
-          <w:szCs w:val="24"/>
-          <w:shd w:val="clear" w:color="auto" w:fill="FFFFFF"/>
-        </w:rPr>
-        <w:t>}</w:t>
-      </w:r>
-    </w:p>
-    <w:p>
-      <w:pPr>
-        <w:spacing w:after="0"/>
-        <w:rPr>
-          <w:rFonts w:ascii="Times New Roman" w:hAnsi="Times New Roman" w:cs="Times New Roman"/>
-          <w:color w:val="202124"/>
-          <w:sz w:val="24"/>
-          <w:szCs w:val="24"/>
-          <w:shd w:val="clear" w:color="auto" w:fill="FFFFFF"/>
-        </w:rPr>
-      </w:pPr>
-    </w:p>
-    <w:p>
-      <w:pPr>
-        <w:spacing w:after="0"/>
-        <w:rPr>
-          <w:rFonts w:ascii="Times New Roman" w:hAnsi="Times New Roman" w:cs="Times New Roman"/>
-          <w:color w:val="202124"/>
-          <w:sz w:val="24"/>
-          <w:szCs w:val="24"/>
-          <w:shd w:val="clear" w:color="auto" w:fill="FFFFFF"/>
-        </w:rPr>
-      </w:pPr>
-      <w:proofErr w:type="spellStart"/>
-      <w:proofErr w:type="gramStart"/>
-      <w:r>
-        <w:rPr>
-          <w:rFonts w:ascii="Times New Roman" w:hAnsi="Times New Roman" w:cs="Times New Roman"/>
-          <w:color w:val="202124"/>
-          <w:sz w:val="24"/>
-          <w:szCs w:val="24"/>
-          <w:shd w:val="clear" w:color="auto" w:fill="FFFFFF"/>
-        </w:rPr>
-        <w:t>int</w:t>
-      </w:r>
-      <w:proofErr w:type="spellEnd"/>
-      <w:proofErr w:type="gramEnd"/>
-      <w:r>
-        <w:rPr>
-          <w:rFonts w:ascii="Times New Roman" w:hAnsi="Times New Roman" w:cs="Times New Roman"/>
-          <w:color w:val="202124"/>
-          <w:sz w:val="24"/>
-          <w:szCs w:val="24"/>
-          <w:shd w:val="clear" w:color="auto" w:fill="FFFFFF"/>
-        </w:rPr>
-        <w:t xml:space="preserve"> main(){</w:t>
-      </w:r>
-    </w:p>
-    <w:p>
-      <w:pPr>
-        <w:spacing w:after="0"/>
-        <w:rPr>
-          <w:rFonts w:ascii="Times New Roman" w:hAnsi="Times New Roman" w:cs="Times New Roman"/>
-          <w:color w:val="202124"/>
-          <w:sz w:val="24"/>
-          <w:szCs w:val="24"/>
-          <w:shd w:val="clear" w:color="auto" w:fill="FFFFFF"/>
-        </w:rPr>
-      </w:pPr>
-      <w:r>
-        <w:rPr>
-          <w:rFonts w:ascii="Times New Roman" w:hAnsi="Times New Roman" w:cs="Times New Roman"/>
-          <w:color w:val="202124"/>
-          <w:sz w:val="24"/>
-          <w:szCs w:val="24"/>
-          <w:shd w:val="clear" w:color="auto" w:fill="FFFFFF"/>
-        </w:rPr>
-        <w:t xml:space="preserve">    </w:t>
-      </w:r>
-      <w:proofErr w:type="spellStart"/>
-      <w:r>
-        <w:rPr>
-          <w:rFonts w:ascii="Times New Roman" w:hAnsi="Times New Roman" w:cs="Times New Roman"/>
-          <w:color w:val="202124"/>
-          <w:sz w:val="24"/>
-          <w:szCs w:val="24"/>
-          <w:shd w:val="clear" w:color="auto" w:fill="FFFFFF"/>
-        </w:rPr>
-        <w:t>int</w:t>
-      </w:r>
-      <w:proofErr w:type="spellEnd"/>
-      <w:r>
-        <w:rPr>
-          <w:rFonts w:ascii="Times New Roman" w:hAnsi="Times New Roman" w:cs="Times New Roman"/>
-          <w:color w:val="202124"/>
-          <w:sz w:val="24"/>
-          <w:szCs w:val="24"/>
-          <w:shd w:val="clear" w:color="auto" w:fill="FFFFFF"/>
-        </w:rPr>
-        <w:t xml:space="preserve"> </w:t>
-      </w:r>
-      <w:proofErr w:type="spellStart"/>
-      <w:r>
-        <w:rPr>
-          <w:rFonts w:ascii="Times New Roman" w:hAnsi="Times New Roman" w:cs="Times New Roman"/>
-          <w:color w:val="202124"/>
-          <w:sz w:val="24"/>
-          <w:szCs w:val="24"/>
-          <w:shd w:val="clear" w:color="auto" w:fill="FFFFFF"/>
-        </w:rPr>
-        <w:t>arr</w:t>
-      </w:r>
-      <w:proofErr w:type="spellEnd"/>
-      <w:r>
-        <w:rPr>
-          <w:rFonts w:ascii="Times New Roman" w:hAnsi="Times New Roman" w:cs="Times New Roman"/>
-          <w:color w:val="202124"/>
-          <w:sz w:val="24"/>
-          <w:szCs w:val="24"/>
-          <w:shd w:val="clear" w:color="auto" w:fill="FFFFFF"/>
-        </w:rPr>
-        <w:t>[] = {1,3,5,7,9,6,8,3,2,6};</w:t>
-      </w:r>
-    </w:p>
-    <w:p>
-      <w:pPr>
-        <w:spacing w:after="0"/>
-        <w:rPr>
-          <w:rFonts w:ascii="Times New Roman" w:hAnsi="Times New Roman" w:cs="Times New Roman"/>
-          <w:color w:val="202124"/>
-          <w:sz w:val="24"/>
-          <w:szCs w:val="24"/>
-          <w:shd w:val="clear" w:color="auto" w:fill="FFFFFF"/>
-        </w:rPr>
-      </w:pPr>
-      <w:r>
-        <w:rPr>
-          <w:rFonts w:ascii="Times New Roman" w:hAnsi="Times New Roman" w:cs="Times New Roman"/>
-          <w:color w:val="202124"/>
-          <w:sz w:val="24"/>
-          <w:szCs w:val="24"/>
-          <w:shd w:val="clear" w:color="auto" w:fill="FFFFFF"/>
-        </w:rPr>
-        <w:t xml:space="preserve">    </w:t>
-      </w:r>
-      <w:proofErr w:type="spellStart"/>
-      <w:proofErr w:type="gramStart"/>
-      <w:r>
-        <w:rPr>
-          <w:rFonts w:ascii="Times New Roman" w:hAnsi="Times New Roman" w:cs="Times New Roman"/>
-          <w:color w:val="202124"/>
-          <w:sz w:val="24"/>
-          <w:szCs w:val="24"/>
-          <w:shd w:val="clear" w:color="auto" w:fill="FFFFFF"/>
-        </w:rPr>
-        <w:t>int</w:t>
-      </w:r>
-      <w:proofErr w:type="spellEnd"/>
-      <w:proofErr w:type="gramEnd"/>
-      <w:r>
-        <w:rPr>
-          <w:rFonts w:ascii="Times New Roman" w:hAnsi="Times New Roman" w:cs="Times New Roman"/>
-          <w:color w:val="202124"/>
-          <w:sz w:val="24"/>
-          <w:szCs w:val="24"/>
-          <w:shd w:val="clear" w:color="auto" w:fill="FFFFFF"/>
-        </w:rPr>
-        <w:t xml:space="preserve"> size = </w:t>
-      </w:r>
-      <w:proofErr w:type="spellStart"/>
-      <w:r>
-        <w:rPr>
-          <w:rFonts w:ascii="Times New Roman" w:hAnsi="Times New Roman" w:cs="Times New Roman"/>
-          <w:color w:val="202124"/>
-          <w:sz w:val="24"/>
-          <w:szCs w:val="24"/>
-          <w:shd w:val="clear" w:color="auto" w:fill="FFFFFF"/>
-        </w:rPr>
-        <w:t>sizeof</w:t>
-      </w:r>
-      <w:proofErr w:type="spellEnd"/>
-      <w:r>
-        <w:rPr>
-          <w:rFonts w:ascii="Times New Roman" w:hAnsi="Times New Roman" w:cs="Times New Roman"/>
-          <w:color w:val="202124"/>
-          <w:sz w:val="24"/>
-          <w:szCs w:val="24"/>
-          <w:shd w:val="clear" w:color="auto" w:fill="FFFFFF"/>
-        </w:rPr>
-        <w:t>(</w:t>
-      </w:r>
-      <w:proofErr w:type="spellStart"/>
-      <w:r>
-        <w:rPr>
-          <w:rFonts w:ascii="Times New Roman" w:hAnsi="Times New Roman" w:cs="Times New Roman"/>
-          <w:color w:val="202124"/>
-          <w:sz w:val="24"/>
-          <w:szCs w:val="24"/>
-          <w:shd w:val="clear" w:color="auto" w:fill="FFFFFF"/>
-        </w:rPr>
-        <w:t>arr</w:t>
-      </w:r>
-      <w:proofErr w:type="spellEnd"/>
-      <w:r>
-        <w:rPr>
-          <w:rFonts w:ascii="Times New Roman" w:hAnsi="Times New Roman" w:cs="Times New Roman"/>
-          <w:color w:val="202124"/>
-          <w:sz w:val="24"/>
-          <w:szCs w:val="24"/>
-          <w:shd w:val="clear" w:color="auto" w:fill="FFFFFF"/>
-        </w:rPr>
-        <w:t xml:space="preserve">) / </w:t>
-      </w:r>
-      <w:proofErr w:type="spellStart"/>
-      <w:r>
-        <w:rPr>
-          <w:rFonts w:ascii="Times New Roman" w:hAnsi="Times New Roman" w:cs="Times New Roman"/>
-          <w:color w:val="202124"/>
-          <w:sz w:val="24"/>
-          <w:szCs w:val="24"/>
-          <w:shd w:val="clear" w:color="auto" w:fill="FFFFFF"/>
-        </w:rPr>
-        <w:t>sizeof</w:t>
-      </w:r>
-      <w:proofErr w:type="spellEnd"/>
-      <w:r>
-        <w:rPr>
-          <w:rFonts w:ascii="Times New Roman" w:hAnsi="Times New Roman" w:cs="Times New Roman"/>
-          <w:color w:val="202124"/>
-          <w:sz w:val="24"/>
-          <w:szCs w:val="24"/>
-          <w:shd w:val="clear" w:color="auto" w:fill="FFFFFF"/>
-        </w:rPr>
-        <w:t>(</w:t>
-      </w:r>
-      <w:proofErr w:type="spellStart"/>
-      <w:r>
-        <w:rPr>
-          <w:rFonts w:ascii="Times New Roman" w:hAnsi="Times New Roman" w:cs="Times New Roman"/>
-          <w:color w:val="202124"/>
-          <w:sz w:val="24"/>
-          <w:szCs w:val="24"/>
-          <w:shd w:val="clear" w:color="auto" w:fill="FFFFFF"/>
-        </w:rPr>
-        <w:t>int</w:t>
-      </w:r>
-      <w:proofErr w:type="spellEnd"/>
-      <w:r>
-        <w:rPr>
-          <w:rFonts w:ascii="Times New Roman" w:hAnsi="Times New Roman" w:cs="Times New Roman"/>
-          <w:color w:val="202124"/>
-          <w:sz w:val="24"/>
-          <w:szCs w:val="24"/>
-          <w:shd w:val="clear" w:color="auto" w:fill="FFFFFF"/>
-        </w:rPr>
-        <w:t>);</w:t>
-      </w:r>
-    </w:p>
-    <w:p>
-      <w:pPr>
-        <w:spacing w:after="0"/>
-        <w:rPr>
-          <w:rFonts w:ascii="Times New Roman" w:hAnsi="Times New Roman" w:cs="Times New Roman"/>
-          <w:color w:val="202124"/>
-          <w:sz w:val="24"/>
-          <w:szCs w:val="24"/>
-          <w:shd w:val="clear" w:color="auto" w:fill="FFFFFF"/>
-        </w:rPr>
-      </w:pPr>
-      <w:r>
-        <w:rPr>
-          <w:rFonts w:ascii="Times New Roman" w:hAnsi="Times New Roman" w:cs="Times New Roman"/>
-          <w:color w:val="202124"/>
-          <w:sz w:val="24"/>
-          <w:szCs w:val="24"/>
-          <w:shd w:val="clear" w:color="auto" w:fill="FFFFFF"/>
-        </w:rPr>
-        <w:t xml:space="preserve">    </w:t>
-      </w:r>
-      <w:proofErr w:type="spellStart"/>
-      <w:proofErr w:type="gramStart"/>
-      <w:r>
-        <w:rPr>
-          <w:rFonts w:ascii="Times New Roman" w:hAnsi="Times New Roman" w:cs="Times New Roman"/>
-          <w:color w:val="202124"/>
-          <w:sz w:val="24"/>
-          <w:szCs w:val="24"/>
-          <w:shd w:val="clear" w:color="auto" w:fill="FFFFFF"/>
-        </w:rPr>
-        <w:t>int</w:t>
-      </w:r>
-      <w:proofErr w:type="spellEnd"/>
-      <w:proofErr w:type="gramEnd"/>
-      <w:r>
-        <w:rPr>
-          <w:rFonts w:ascii="Times New Roman" w:hAnsi="Times New Roman" w:cs="Times New Roman"/>
-          <w:color w:val="202124"/>
-          <w:sz w:val="24"/>
-          <w:szCs w:val="24"/>
-          <w:shd w:val="clear" w:color="auto" w:fill="FFFFFF"/>
-        </w:rPr>
-        <w:t xml:space="preserve"> </w:t>
-      </w:r>
-      <w:proofErr w:type="spellStart"/>
-      <w:r>
-        <w:rPr>
-          <w:rFonts w:ascii="Times New Roman" w:hAnsi="Times New Roman" w:cs="Times New Roman"/>
-          <w:color w:val="202124"/>
-          <w:sz w:val="24"/>
-          <w:szCs w:val="24"/>
-          <w:shd w:val="clear" w:color="auto" w:fill="FFFFFF"/>
-        </w:rPr>
-        <w:t>searchFor</w:t>
-      </w:r>
-      <w:proofErr w:type="spellEnd"/>
-      <w:r>
-        <w:rPr>
-          <w:rFonts w:ascii="Times New Roman" w:hAnsi="Times New Roman" w:cs="Times New Roman"/>
-          <w:color w:val="202124"/>
-          <w:sz w:val="24"/>
-          <w:szCs w:val="24"/>
-          <w:shd w:val="clear" w:color="auto" w:fill="FFFFFF"/>
-        </w:rPr>
-        <w:t xml:space="preserve"> = 2;</w:t>
-      </w:r>
-    </w:p>
-    <w:p>
-      <w:pPr>
-        <w:spacing w:after="0"/>
-        <w:rPr>
-          <w:rFonts w:ascii="Times New Roman" w:hAnsi="Times New Roman" w:cs="Times New Roman"/>
-          <w:color w:val="202124"/>
-          <w:sz w:val="24"/>
-          <w:szCs w:val="24"/>
-          <w:shd w:val="clear" w:color="auto" w:fill="FFFFFF"/>
-        </w:rPr>
-      </w:pPr>
-      <w:r>
-        <w:rPr>
-          <w:rFonts w:ascii="Times New Roman" w:hAnsi="Times New Roman" w:cs="Times New Roman"/>
-          <w:color w:val="202124"/>
-          <w:sz w:val="24"/>
-          <w:szCs w:val="24"/>
-          <w:shd w:val="clear" w:color="auto" w:fill="FFFFFF"/>
-        </w:rPr>
-        <w:t xml:space="preserve">    </w:t>
-      </w:r>
-      <w:proofErr w:type="spellStart"/>
-      <w:proofErr w:type="gramStart"/>
-      <w:r>
-        <w:rPr>
-          <w:rFonts w:ascii="Times New Roman" w:hAnsi="Times New Roman" w:cs="Times New Roman"/>
-          <w:color w:val="202124"/>
-          <w:sz w:val="24"/>
-          <w:szCs w:val="24"/>
-          <w:shd w:val="clear" w:color="auto" w:fill="FFFFFF"/>
-        </w:rPr>
-        <w:t>int</w:t>
-      </w:r>
-      <w:proofErr w:type="spellEnd"/>
-      <w:proofErr w:type="gramEnd"/>
-      <w:r>
-        <w:rPr>
-          <w:rFonts w:ascii="Times New Roman" w:hAnsi="Times New Roman" w:cs="Times New Roman"/>
-          <w:color w:val="202124"/>
-          <w:sz w:val="24"/>
-          <w:szCs w:val="24"/>
-          <w:shd w:val="clear" w:color="auto" w:fill="FFFFFF"/>
-        </w:rPr>
-        <w:t xml:space="preserve"> </w:t>
-      </w:r>
-      <w:proofErr w:type="spellStart"/>
-      <w:r>
-        <w:rPr>
-          <w:rFonts w:ascii="Times New Roman" w:hAnsi="Times New Roman" w:cs="Times New Roman"/>
-          <w:color w:val="202124"/>
-          <w:sz w:val="24"/>
-          <w:szCs w:val="24"/>
-          <w:shd w:val="clear" w:color="auto" w:fill="FFFFFF"/>
-        </w:rPr>
-        <w:t>indexof</w:t>
-      </w:r>
-      <w:proofErr w:type="spellEnd"/>
-      <w:r>
-        <w:rPr>
-          <w:rFonts w:ascii="Times New Roman" w:hAnsi="Times New Roman" w:cs="Times New Roman"/>
-          <w:color w:val="202124"/>
-          <w:sz w:val="24"/>
-          <w:szCs w:val="24"/>
-          <w:shd w:val="clear" w:color="auto" w:fill="FFFFFF"/>
-        </w:rPr>
-        <w:t xml:space="preserve"> = </w:t>
-      </w:r>
-      <w:proofErr w:type="spellStart"/>
-      <w:r>
-        <w:rPr>
-          <w:rFonts w:ascii="Times New Roman" w:hAnsi="Times New Roman" w:cs="Times New Roman"/>
-          <w:color w:val="202124"/>
-          <w:sz w:val="24"/>
-          <w:szCs w:val="24"/>
-          <w:shd w:val="clear" w:color="auto" w:fill="FFFFFF"/>
-        </w:rPr>
-        <w:t>linearSearch</w:t>
-      </w:r>
-      <w:proofErr w:type="spellEnd"/>
-      <w:r>
-        <w:rPr>
-          <w:rFonts w:ascii="Times New Roman" w:hAnsi="Times New Roman" w:cs="Times New Roman"/>
-          <w:color w:val="202124"/>
-          <w:sz w:val="24"/>
-          <w:szCs w:val="24"/>
-          <w:shd w:val="clear" w:color="auto" w:fill="FFFFFF"/>
-        </w:rPr>
-        <w:t>(</w:t>
-      </w:r>
-      <w:proofErr w:type="spellStart"/>
-      <w:r>
-        <w:rPr>
-          <w:rFonts w:ascii="Times New Roman" w:hAnsi="Times New Roman" w:cs="Times New Roman"/>
-          <w:color w:val="202124"/>
-          <w:sz w:val="24"/>
-          <w:szCs w:val="24"/>
-          <w:shd w:val="clear" w:color="auto" w:fill="FFFFFF"/>
-        </w:rPr>
-        <w:t>arr,size,searchFor</w:t>
-      </w:r>
-      <w:proofErr w:type="spellEnd"/>
-      <w:r>
-        <w:rPr>
-          <w:rFonts w:ascii="Times New Roman" w:hAnsi="Times New Roman" w:cs="Times New Roman"/>
-          <w:color w:val="202124"/>
-          <w:sz w:val="24"/>
-          <w:szCs w:val="24"/>
-          <w:shd w:val="clear" w:color="auto" w:fill="FFFFFF"/>
-        </w:rPr>
-        <w:t>);</w:t>
-      </w:r>
-    </w:p>
-    <w:p>
-      <w:pPr>
-        <w:spacing w:after="0"/>
-        <w:rPr>
-          <w:rFonts w:ascii="Times New Roman" w:hAnsi="Times New Roman" w:cs="Times New Roman"/>
-          <w:color w:val="202124"/>
-          <w:sz w:val="24"/>
-          <w:szCs w:val="24"/>
-          <w:shd w:val="clear" w:color="auto" w:fill="FFFFFF"/>
-        </w:rPr>
-      </w:pPr>
-      <w:r>
-        <w:rPr>
-          <w:rFonts w:ascii="Times New Roman" w:hAnsi="Times New Roman" w:cs="Times New Roman"/>
-          <w:color w:val="202124"/>
-          <w:sz w:val="24"/>
-          <w:szCs w:val="24"/>
-          <w:shd w:val="clear" w:color="auto" w:fill="FFFFFF"/>
-        </w:rPr>
-        <w:t xml:space="preserve">    </w:t>
-      </w:r>
-      <w:proofErr w:type="gramStart"/>
-      <w:r>
-        <w:rPr>
-          <w:rFonts w:ascii="Times New Roman" w:hAnsi="Times New Roman" w:cs="Times New Roman"/>
-          <w:color w:val="202124"/>
-          <w:sz w:val="24"/>
-          <w:szCs w:val="24"/>
-          <w:shd w:val="clear" w:color="auto" w:fill="FFFFFF"/>
-        </w:rPr>
-        <w:t>for</w:t>
-      </w:r>
-      <w:proofErr w:type="gramEnd"/>
-      <w:r>
-        <w:rPr>
-          <w:rFonts w:ascii="Times New Roman" w:hAnsi="Times New Roman" w:cs="Times New Roman"/>
-          <w:color w:val="202124"/>
-          <w:sz w:val="24"/>
-          <w:szCs w:val="24"/>
-          <w:shd w:val="clear" w:color="auto" w:fill="FFFFFF"/>
-        </w:rPr>
-        <w:t xml:space="preserve"> (</w:t>
-      </w:r>
-      <w:proofErr w:type="spellStart"/>
-      <w:r>
-        <w:rPr>
-          <w:rFonts w:ascii="Times New Roman" w:hAnsi="Times New Roman" w:cs="Times New Roman"/>
-          <w:color w:val="202124"/>
-          <w:sz w:val="24"/>
-          <w:szCs w:val="24"/>
-          <w:shd w:val="clear" w:color="auto" w:fill="FFFFFF"/>
-        </w:rPr>
-        <w:t>int</w:t>
-      </w:r>
-      <w:proofErr w:type="spellEnd"/>
-      <w:r>
-        <w:rPr>
-          <w:rFonts w:ascii="Times New Roman" w:hAnsi="Times New Roman" w:cs="Times New Roman"/>
-          <w:color w:val="202124"/>
-          <w:sz w:val="24"/>
-          <w:szCs w:val="24"/>
-          <w:shd w:val="clear" w:color="auto" w:fill="FFFFFF"/>
-        </w:rPr>
-        <w:t xml:space="preserve"> i=0;i&lt;</w:t>
-      </w:r>
-      <w:proofErr w:type="spellStart"/>
-      <w:r>
-        <w:rPr>
-          <w:rFonts w:ascii="Times New Roman" w:hAnsi="Times New Roman" w:cs="Times New Roman"/>
-          <w:color w:val="202124"/>
-          <w:sz w:val="24"/>
-          <w:szCs w:val="24"/>
-          <w:shd w:val="clear" w:color="auto" w:fill="FFFFFF"/>
-        </w:rPr>
-        <w:t>size;i</w:t>
-      </w:r>
-      <w:proofErr w:type="spellEnd"/>
-      <w:r>
-        <w:rPr>
-          <w:rFonts w:ascii="Times New Roman" w:hAnsi="Times New Roman" w:cs="Times New Roman"/>
-          <w:color w:val="202124"/>
-          <w:sz w:val="24"/>
-          <w:szCs w:val="24"/>
-          <w:shd w:val="clear" w:color="auto" w:fill="FFFFFF"/>
-        </w:rPr>
-        <w:t>++){</w:t>
-      </w:r>
-    </w:p>
-    <w:p>
-      <w:pPr>
-        <w:spacing w:after="0"/>
-        <w:rPr>
-          <w:rFonts w:ascii="Times New Roman" w:hAnsi="Times New Roman" w:cs="Times New Roman"/>
-          <w:color w:val="202124"/>
-          <w:sz w:val="24"/>
-          <w:szCs w:val="24"/>
-          <w:shd w:val="clear" w:color="auto" w:fill="FFFFFF"/>
-        </w:rPr>
-      </w:pPr>
-      <w:r>
-        <w:rPr>
-          <w:rFonts w:ascii="Times New Roman" w:hAnsi="Times New Roman" w:cs="Times New Roman"/>
-          <w:color w:val="202124"/>
-          <w:sz w:val="24"/>
-          <w:szCs w:val="24"/>
-          <w:shd w:val="clear" w:color="auto" w:fill="FFFFFF"/>
-        </w:rPr>
-        <w:t xml:space="preserve">        </w:t>
-      </w:r>
-      <w:proofErr w:type="spellStart"/>
-      <w:proofErr w:type="gramStart"/>
-      <w:r>
-        <w:rPr>
-          <w:rFonts w:ascii="Times New Roman" w:hAnsi="Times New Roman" w:cs="Times New Roman"/>
-          <w:color w:val="202124"/>
-          <w:sz w:val="24"/>
-          <w:szCs w:val="24"/>
-          <w:shd w:val="clear" w:color="auto" w:fill="FFFFFF"/>
-        </w:rPr>
-        <w:t>printf</w:t>
-      </w:r>
-      <w:proofErr w:type="spellEnd"/>
-      <w:r>
-        <w:rPr>
-          <w:rFonts w:ascii="Times New Roman" w:hAnsi="Times New Roman" w:cs="Times New Roman"/>
-          <w:color w:val="202124"/>
-          <w:sz w:val="24"/>
-          <w:szCs w:val="24"/>
-          <w:shd w:val="clear" w:color="auto" w:fill="FFFFFF"/>
-        </w:rPr>
-        <w:t>(</w:t>
-      </w:r>
-      <w:proofErr w:type="gramEnd"/>
-      <w:r>
-        <w:rPr>
-          <w:rFonts w:ascii="Times New Roman" w:hAnsi="Times New Roman" w:cs="Times New Roman"/>
-          <w:color w:val="202124"/>
-          <w:sz w:val="24"/>
-          <w:szCs w:val="24"/>
-          <w:shd w:val="clear" w:color="auto" w:fill="FFFFFF"/>
-        </w:rPr>
-        <w:t>"%d ",</w:t>
-      </w:r>
-      <w:proofErr w:type="spellStart"/>
-      <w:r>
-        <w:rPr>
-          <w:rFonts w:ascii="Times New Roman" w:hAnsi="Times New Roman" w:cs="Times New Roman"/>
-          <w:color w:val="202124"/>
-          <w:sz w:val="24"/>
-          <w:szCs w:val="24"/>
-          <w:shd w:val="clear" w:color="auto" w:fill="FFFFFF"/>
-        </w:rPr>
-        <w:t>arr</w:t>
-      </w:r>
-      <w:proofErr w:type="spellEnd"/>
-      <w:r>
-        <w:rPr>
-          <w:rFonts w:ascii="Times New Roman" w:hAnsi="Times New Roman" w:cs="Times New Roman"/>
-          <w:color w:val="202124"/>
-          <w:sz w:val="24"/>
-          <w:szCs w:val="24"/>
-          <w:shd w:val="clear" w:color="auto" w:fill="FFFFFF"/>
-        </w:rPr>
-        <w:t>[i]);</w:t>
-      </w:r>
-    </w:p>
-    <w:p>
-      <w:pPr>
-        <w:spacing w:after="0"/>
-        <w:rPr>
-          <w:rFonts w:ascii="Times New Roman" w:hAnsi="Times New Roman" w:cs="Times New Roman"/>
-          <w:color w:val="202124"/>
-          <w:sz w:val="24"/>
-          <w:szCs w:val="24"/>
-          <w:shd w:val="clear" w:color="auto" w:fill="FFFFFF"/>
-        </w:rPr>
-      </w:pPr>
-      <w:r>
-        <w:rPr>
-          <w:rFonts w:ascii="Times New Roman" w:hAnsi="Times New Roman" w:cs="Times New Roman"/>
-          <w:color w:val="202124"/>
-          <w:sz w:val="24"/>
-          <w:szCs w:val="24"/>
-          <w:shd w:val="clear" w:color="auto" w:fill="FFFFFF"/>
-        </w:rPr>
-        <w:t xml:space="preserve">    }</w:t>
-      </w:r>
-    </w:p>
-    <w:p>
-      <w:pPr>
-        <w:spacing w:after="0"/>
-        <w:rPr>
-          <w:rFonts w:ascii="Times New Roman" w:hAnsi="Times New Roman" w:cs="Times New Roman"/>
-          <w:color w:val="202124"/>
-          <w:sz w:val="24"/>
-          <w:szCs w:val="24"/>
-          <w:shd w:val="clear" w:color="auto" w:fill="FFFFFF"/>
-        </w:rPr>
-      </w:pPr>
-      <w:r>
-        <w:rPr>
-          <w:rFonts w:ascii="Times New Roman" w:hAnsi="Times New Roman" w:cs="Times New Roman"/>
-          <w:color w:val="202124"/>
-          <w:sz w:val="24"/>
-          <w:szCs w:val="24"/>
-          <w:shd w:val="clear" w:color="auto" w:fill="FFFFFF"/>
-        </w:rPr>
-        <w:t xml:space="preserve">    </w:t>
-      </w:r>
-      <w:proofErr w:type="spellStart"/>
-      <w:proofErr w:type="gramStart"/>
-      <w:r>
-        <w:rPr>
-          <w:rFonts w:ascii="Times New Roman" w:hAnsi="Times New Roman" w:cs="Times New Roman"/>
-          <w:color w:val="202124"/>
-          <w:sz w:val="24"/>
-          <w:szCs w:val="24"/>
-          <w:shd w:val="clear" w:color="auto" w:fill="FFFFFF"/>
-        </w:rPr>
-        <w:t>printf</w:t>
-      </w:r>
-      <w:proofErr w:type="spellEnd"/>
-      <w:r>
-        <w:rPr>
-          <w:rFonts w:ascii="Times New Roman" w:hAnsi="Times New Roman" w:cs="Times New Roman"/>
-          <w:color w:val="202124"/>
-          <w:sz w:val="24"/>
-          <w:szCs w:val="24"/>
-          <w:shd w:val="clear" w:color="auto" w:fill="FFFFFF"/>
-        </w:rPr>
-        <w:t>(</w:t>
-      </w:r>
-      <w:proofErr w:type="gramEnd"/>
-      <w:r>
-        <w:rPr>
-          <w:rFonts w:ascii="Times New Roman" w:hAnsi="Times New Roman" w:cs="Times New Roman"/>
-          <w:color w:val="202124"/>
-          <w:sz w:val="24"/>
-          <w:szCs w:val="24"/>
-          <w:shd w:val="clear" w:color="auto" w:fill="FFFFFF"/>
-        </w:rPr>
-        <w:t>"\n");</w:t>
-      </w:r>
-    </w:p>
-    <w:p>
-      <w:pPr>
-        <w:spacing w:after="0"/>
-        <w:rPr>
-          <w:rFonts w:ascii="Times New Roman" w:hAnsi="Times New Roman" w:cs="Times New Roman"/>
-          <w:color w:val="202124"/>
-          <w:sz w:val="24"/>
-          <w:szCs w:val="24"/>
-          <w:shd w:val="clear" w:color="auto" w:fill="FFFFFF"/>
-        </w:rPr>
-      </w:pPr>
-      <w:r>
-        <w:rPr>
-          <w:rFonts w:ascii="Times New Roman" w:hAnsi="Times New Roman" w:cs="Times New Roman"/>
-          <w:color w:val="202124"/>
-          <w:sz w:val="24"/>
-          <w:szCs w:val="24"/>
-          <w:shd w:val="clear" w:color="auto" w:fill="FFFFFF"/>
-        </w:rPr>
-        <w:t xml:space="preserve">    </w:t>
-      </w:r>
-      <w:proofErr w:type="gramStart"/>
-      <w:r>
-        <w:rPr>
-          <w:rFonts w:ascii="Times New Roman" w:hAnsi="Times New Roman" w:cs="Times New Roman"/>
-          <w:color w:val="202124"/>
-          <w:sz w:val="24"/>
-          <w:szCs w:val="24"/>
-          <w:shd w:val="clear" w:color="auto" w:fill="FFFFFF"/>
-        </w:rPr>
-        <w:t>if</w:t>
-      </w:r>
-      <w:proofErr w:type="gramEnd"/>
-      <w:r>
-        <w:rPr>
-          <w:rFonts w:ascii="Times New Roman" w:hAnsi="Times New Roman" w:cs="Times New Roman"/>
-          <w:color w:val="202124"/>
-          <w:sz w:val="24"/>
-          <w:szCs w:val="24"/>
-          <w:shd w:val="clear" w:color="auto" w:fill="FFFFFF"/>
-        </w:rPr>
-        <w:t xml:space="preserve"> (</w:t>
-      </w:r>
-      <w:proofErr w:type="spellStart"/>
-      <w:r>
-        <w:rPr>
-          <w:rFonts w:ascii="Times New Roman" w:hAnsi="Times New Roman" w:cs="Times New Roman"/>
-          <w:color w:val="202124"/>
-          <w:sz w:val="24"/>
-          <w:szCs w:val="24"/>
-          <w:shd w:val="clear" w:color="auto" w:fill="FFFFFF"/>
-        </w:rPr>
-        <w:t>indexof</w:t>
-      </w:r>
-      <w:proofErr w:type="spellEnd"/>
-      <w:r>
-        <w:rPr>
-          <w:rFonts w:ascii="Times New Roman" w:hAnsi="Times New Roman" w:cs="Times New Roman"/>
-          <w:color w:val="202124"/>
-          <w:sz w:val="24"/>
-          <w:szCs w:val="24"/>
-          <w:shd w:val="clear" w:color="auto" w:fill="FFFFFF"/>
-        </w:rPr>
-        <w:t xml:space="preserve"> &gt;=0){</w:t>
-      </w:r>
-    </w:p>
-    <w:p>
-      <w:pPr>
-        <w:spacing w:after="0"/>
-        <w:rPr>
-          <w:rFonts w:ascii="Times New Roman" w:hAnsi="Times New Roman" w:cs="Times New Roman"/>
-          <w:color w:val="202124"/>
-          <w:sz w:val="24"/>
-          <w:szCs w:val="24"/>
-          <w:shd w:val="clear" w:color="auto" w:fill="FFFFFF"/>
-        </w:rPr>
-      </w:pPr>
-      <w:r>
-        <w:rPr>
-          <w:rFonts w:ascii="Times New Roman" w:hAnsi="Times New Roman" w:cs="Times New Roman"/>
-          <w:color w:val="202124"/>
-          <w:sz w:val="24"/>
-          <w:szCs w:val="24"/>
-          <w:shd w:val="clear" w:color="auto" w:fill="FFFFFF"/>
-        </w:rPr>
-        <w:t xml:space="preserve">        </w:t>
-      </w:r>
-      <w:proofErr w:type="spellStart"/>
-      <w:proofErr w:type="gramStart"/>
-      <w:r>
-        <w:rPr>
-          <w:rFonts w:ascii="Times New Roman" w:hAnsi="Times New Roman" w:cs="Times New Roman"/>
-          <w:color w:val="202124"/>
-          <w:sz w:val="24"/>
-          <w:szCs w:val="24"/>
-          <w:shd w:val="clear" w:color="auto" w:fill="FFFFFF"/>
-        </w:rPr>
-        <w:t>printf</w:t>
-      </w:r>
-      <w:proofErr w:type="spellEnd"/>
-      <w:r>
-        <w:rPr>
-          <w:rFonts w:ascii="Times New Roman" w:hAnsi="Times New Roman" w:cs="Times New Roman"/>
-          <w:color w:val="202124"/>
-          <w:sz w:val="24"/>
-          <w:szCs w:val="24"/>
-          <w:shd w:val="clear" w:color="auto" w:fill="FFFFFF"/>
-        </w:rPr>
-        <w:t>(</w:t>
-      </w:r>
-      <w:proofErr w:type="gramEnd"/>
-      <w:r>
-        <w:rPr>
-          <w:rFonts w:ascii="Times New Roman" w:hAnsi="Times New Roman" w:cs="Times New Roman"/>
-          <w:color w:val="202124"/>
-          <w:sz w:val="24"/>
-          <w:szCs w:val="24"/>
-          <w:shd w:val="clear" w:color="auto" w:fill="FFFFFF"/>
-        </w:rPr>
-        <w:t>"found at index %d",</w:t>
-      </w:r>
-      <w:proofErr w:type="spellStart"/>
-      <w:r>
-        <w:rPr>
-          <w:rFonts w:ascii="Times New Roman" w:hAnsi="Times New Roman" w:cs="Times New Roman"/>
-          <w:color w:val="202124"/>
-          <w:sz w:val="24"/>
-          <w:szCs w:val="24"/>
-          <w:shd w:val="clear" w:color="auto" w:fill="FFFFFF"/>
-        </w:rPr>
-        <w:t>indexof</w:t>
-      </w:r>
-      <w:proofErr w:type="spellEnd"/>
-      <w:r>
-        <w:rPr>
-          <w:rFonts w:ascii="Times New Roman" w:hAnsi="Times New Roman" w:cs="Times New Roman"/>
-          <w:color w:val="202124"/>
-          <w:sz w:val="24"/>
-          <w:szCs w:val="24"/>
-          <w:shd w:val="clear" w:color="auto" w:fill="FFFFFF"/>
-        </w:rPr>
-        <w:t>);</w:t>
-      </w:r>
-    </w:p>
-    <w:p>
-      <w:pPr>
-        <w:spacing w:after="0"/>
-        <w:rPr>
-          <w:rFonts w:ascii="Times New Roman" w:hAnsi="Times New Roman" w:cs="Times New Roman"/>
-          <w:color w:val="202124"/>
-          <w:sz w:val="24"/>
-          <w:szCs w:val="24"/>
-          <w:shd w:val="clear" w:color="auto" w:fill="FFFFFF"/>
-        </w:rPr>
-      </w:pPr>
-      <w:r>
-        <w:rPr>
-          <w:rFonts w:ascii="Times New Roman" w:hAnsi="Times New Roman" w:cs="Times New Roman"/>
-          <w:color w:val="202124"/>
-          <w:sz w:val="24"/>
-          <w:szCs w:val="24"/>
-          <w:shd w:val="clear" w:color="auto" w:fill="FFFFFF"/>
-        </w:rPr>
-        <w:t xml:space="preserve">    </w:t>
-      </w:r>
-      <w:proofErr w:type="gramStart"/>
-      <w:r>
-        <w:rPr>
-          <w:rFonts w:ascii="Times New Roman" w:hAnsi="Times New Roman" w:cs="Times New Roman"/>
-          <w:color w:val="202124"/>
-          <w:sz w:val="24"/>
-          <w:szCs w:val="24"/>
-          <w:shd w:val="clear" w:color="auto" w:fill="FFFFFF"/>
-        </w:rPr>
-        <w:t>}else</w:t>
-      </w:r>
-      <w:proofErr w:type="gramEnd"/>
-      <w:r>
-        <w:rPr>
-          <w:rFonts w:ascii="Times New Roman" w:hAnsi="Times New Roman" w:cs="Times New Roman"/>
-          <w:color w:val="202124"/>
-          <w:sz w:val="24"/>
-          <w:szCs w:val="24"/>
-          <w:shd w:val="clear" w:color="auto" w:fill="FFFFFF"/>
-        </w:rPr>
-        <w:t>{</w:t>
-      </w:r>
-    </w:p>
-    <w:p>
-      <w:pPr>
-        <w:spacing w:after="0"/>
-        <w:rPr>
-          <w:rFonts w:ascii="Times New Roman" w:hAnsi="Times New Roman" w:cs="Times New Roman"/>
-          <w:color w:val="202124"/>
-          <w:sz w:val="24"/>
-          <w:szCs w:val="24"/>
-          <w:shd w:val="clear" w:color="auto" w:fill="FFFFFF"/>
-        </w:rPr>
-      </w:pPr>
-      <w:r>
-        <w:rPr>
-          <w:rFonts w:ascii="Times New Roman" w:hAnsi="Times New Roman" w:cs="Times New Roman"/>
-          <w:color w:val="202124"/>
-          <w:sz w:val="24"/>
-          <w:szCs w:val="24"/>
-          <w:shd w:val="clear" w:color="auto" w:fill="FFFFFF"/>
-        </w:rPr>
-        <w:t xml:space="preserve">        </w:t>
-      </w:r>
-      <w:proofErr w:type="spellStart"/>
-      <w:proofErr w:type="gramStart"/>
-      <w:r>
-        <w:rPr>
-          <w:rFonts w:ascii="Times New Roman" w:hAnsi="Times New Roman" w:cs="Times New Roman"/>
-          <w:color w:val="202124"/>
-          <w:sz w:val="24"/>
-          <w:szCs w:val="24"/>
-          <w:shd w:val="clear" w:color="auto" w:fill="FFFFFF"/>
-        </w:rPr>
-        <w:t>printf</w:t>
-      </w:r>
-      <w:proofErr w:type="spellEnd"/>
-      <w:r>
-        <w:rPr>
-          <w:rFonts w:ascii="Times New Roman" w:hAnsi="Times New Roman" w:cs="Times New Roman"/>
-          <w:color w:val="202124"/>
-          <w:sz w:val="24"/>
-          <w:szCs w:val="24"/>
-          <w:shd w:val="clear" w:color="auto" w:fill="FFFFFF"/>
-        </w:rPr>
-        <w:t>(</w:t>
-      </w:r>
-      <w:proofErr w:type="gramEnd"/>
-      <w:r>
-        <w:rPr>
-          <w:rFonts w:ascii="Times New Roman" w:hAnsi="Times New Roman" w:cs="Times New Roman"/>
-          <w:color w:val="202124"/>
-          <w:sz w:val="24"/>
-          <w:szCs w:val="24"/>
-          <w:shd w:val="clear" w:color="auto" w:fill="FFFFFF"/>
-        </w:rPr>
-        <w:t>"not found");</w:t>
-      </w:r>
-    </w:p>
-    <w:p>
-      <w:pPr>
-        <w:spacing w:after="0"/>
-        <w:rPr>
-          <w:rFonts w:ascii="Times New Roman" w:hAnsi="Times New Roman" w:cs="Times New Roman"/>
-          <w:color w:val="202124"/>
-          <w:sz w:val="24"/>
-          <w:szCs w:val="24"/>
-          <w:shd w:val="clear" w:color="auto" w:fill="FFFFFF"/>
-        </w:rPr>
-      </w:pPr>
-      <w:r>
-        <w:rPr>
-          <w:rFonts w:ascii="Times New Roman" w:hAnsi="Times New Roman" w:cs="Times New Roman"/>
-          <w:color w:val="202124"/>
-          <w:sz w:val="24"/>
-          <w:szCs w:val="24"/>
-          <w:shd w:val="clear" w:color="auto" w:fill="FFFFFF"/>
-        </w:rPr>
-        <w:t xml:space="preserve">    }</w:t>
-      </w:r>
-    </w:p>
-    <w:p>
-      <w:pPr>
-        <w:spacing w:after="0"/>
-        <w:rPr>
-          <w:rFonts w:cstheme="minorHAnsi"/>
-          <w:b/>
-          <w:bCs/>
-          <w:color w:val="202124"/>
-          <w:sz w:val="28"/>
-          <w:szCs w:val="28"/>
-          <w:shd w:val="clear" w:color="auto" w:fill="FFFFFF"/>
-        </w:rPr>
-      </w:pPr>
-      <w:r>
-        <w:rPr>
-          <w:rFonts w:ascii="Times New Roman" w:hAnsi="Times New Roman" w:cs="Times New Roman"/>
-          <w:color w:val="202124"/>
-          <w:sz w:val="24"/>
-          <w:szCs w:val="24"/>
-          <w:shd w:val="clear" w:color="auto" w:fill="FFFFFF"/>
-        </w:rPr>
-        <w:t>}</w:t>
-      </w:r>
-    </w:p>
-    <w:p>
-      <w:pPr>
-        <w:rPr>
-          <w:rFonts w:cstheme="minorHAnsi"/>
-          <w:color w:val="202124"/>
-          <w:sz w:val="28"/>
-          <w:szCs w:val="28"/>
-          <w:shd w:val="clear" w:color="auto" w:fill="FFFFFF"/>
-        </w:rPr>
-      </w:pPr>
-    </w:p>
-    <w:p>
-      <w:pPr>
-        <w:jc w:val="both"/>
-        <w:rPr>
-          <w:rFonts w:cstheme="minorHAnsi"/>
-          <w:color w:val="202124"/>
-          <w:sz w:val="28"/>
-          <w:szCs w:val="28"/>
-          <w:shd w:val="clear" w:color="auto" w:fill="FFFFFF"/>
-        </w:rPr>
-      </w:pPr>
-      <w:r>
-        <w:rPr>
-          <w:rFonts w:cstheme="minorHAnsi"/>
+          <w:rFonts w:cstheme="minorHAnsi"/>
+          <w:noProof/>
           <w:color w:val="202124"/>
           <w:sz w:val="28"/>
           <w:szCs w:val="28"/>
           <w:shd w:val="clear" w:color="auto" w:fill="FFFFFF"/>
         </w:rPr>
         <w:drawing>
-          <wp:inline distT="0" distB="0" distL="0" distR="0" wp14:anchorId="26D7BCE4" wp14:editId="7DE4EE98">
-            <wp:extent cx="3419953" cy="1105054"/>
+          <wp:anchor distT="0" distB="0" distL="114300" distR="114300" simplePos="0" relativeHeight="251666432" behindDoc="1" locked="0" layoutInCell="1" allowOverlap="1" wp14:anchorId="410357C8" wp14:editId="384B74D7">
+            <wp:simplePos x="0" y="0"/>
+            <wp:positionH relativeFrom="column">
+              <wp:posOffset>2529840</wp:posOffset>
+            </wp:positionH>
+            <wp:positionV relativeFrom="paragraph">
+              <wp:posOffset>22860</wp:posOffset>
+            </wp:positionV>
+            <wp:extent cx="3419475" cy="1104900"/>
             <wp:effectExtent l="0" t="0" r="9525" b="0"/>
+            <wp:wrapNone/>
             <wp:docPr id="1" name="Picture 1"/>
             <wp:cNvGraphicFramePr>
               <a:graphicFrameLocks xmlns:a="http://schemas.openxmlformats.org/drawingml/2006/main" noChangeAspect="1"/>
@@ -2289,7 +1215,13 @@
                     <pic:cNvPicPr/>
                   </pic:nvPicPr>
                   <pic:blipFill>
-                    <a:blip r:embed="rId7"/>
+                    <a:blip r:embed="rId7">
+                      <a:extLst>
+                        <a:ext uri="{28A0092B-C50C-407E-A947-70E740481C1C}">
+                          <a14:useLocalDpi xmlns:a14="http://schemas.microsoft.com/office/drawing/2010/main" val="0"/>
+                        </a:ext>
+                      </a:extLst>
+                    </a:blip>
                     <a:stretch>
                       <a:fillRect/>
                     </a:stretch>
@@ -2297,7 +1229,7 @@
                   <pic:spPr>
                     <a:xfrm>
                       <a:off x="0" y="0"/>
-                      <a:ext cx="3419953" cy="1105054"/>
+                      <a:ext cx="3419475" cy="1104900"/>
                     </a:xfrm>
                     <a:prstGeom prst="rect">
                       <a:avLst/>
@@ -2306,9 +1238,1146 @@
                 </pic:pic>
               </a:graphicData>
             </a:graphic>
-          </wp:inline>
+            <wp14:sizeRelH relativeFrom="page">
+              <wp14:pctWidth>0</wp14:pctWidth>
+            </wp14:sizeRelH>
+            <wp14:sizeRelV relativeFrom="page">
+              <wp14:pctHeight>0</wp14:pctHeight>
+            </wp14:sizeRelV>
+          </wp:anchor>
         </w:drawing>
       </w:r>
+      <w:r>
+        <w:rPr>
+          <w:rFonts w:ascii="Times New Roman" w:hAnsi="Times New Roman" w:cs="Times New Roman"/>
+          <w:color w:val="202124"/>
+          <w:sz w:val="24"/>
+          <w:szCs w:val="24"/>
+          <w:shd w:val="clear" w:color="auto" w:fill="FFFFFF"/>
+        </w:rPr>
+        <w:t xml:space="preserve">        }</w:t>
+      </w:r>
+    </w:p>
+    <w:p>
+      <w:pPr>
+        <w:spacing w:after="0"/>
+        <w:rPr>
+          <w:rFonts w:ascii="Times New Roman" w:hAnsi="Times New Roman" w:cs="Times New Roman"/>
+          <w:color w:val="202124"/>
+          <w:sz w:val="24"/>
+          <w:szCs w:val="24"/>
+          <w:shd w:val="clear" w:color="auto" w:fill="FFFFFF"/>
+        </w:rPr>
+      </w:pPr>
+      <w:r>
+        <w:rPr>
+          <w:rFonts w:ascii="Times New Roman" w:hAnsi="Times New Roman" w:cs="Times New Roman"/>
+          <w:color w:val="202124"/>
+          <w:sz w:val="24"/>
+          <w:szCs w:val="24"/>
+          <w:shd w:val="clear" w:color="auto" w:fill="FFFFFF"/>
+        </w:rPr>
+        <w:t xml:space="preserve">    }</w:t>
+      </w:r>
+    </w:p>
+    <w:p>
+      <w:pPr>
+        <w:spacing w:after="0"/>
+        <w:rPr>
+          <w:rFonts w:ascii="Times New Roman" w:hAnsi="Times New Roman" w:cs="Times New Roman"/>
+          <w:color w:val="202124"/>
+          <w:sz w:val="24"/>
+          <w:szCs w:val="24"/>
+          <w:shd w:val="clear" w:color="auto" w:fill="FFFFFF"/>
+        </w:rPr>
+      </w:pPr>
+      <w:r>
+        <w:rPr>
+          <w:rFonts w:ascii="Times New Roman" w:hAnsi="Times New Roman" w:cs="Times New Roman"/>
+          <w:color w:val="202124"/>
+          <w:sz w:val="24"/>
+          <w:szCs w:val="24"/>
+          <w:shd w:val="clear" w:color="auto" w:fill="FFFFFF"/>
+        </w:rPr>
+        <w:t xml:space="preserve">    </w:t>
+      </w:r>
+      <w:proofErr w:type="gramStart"/>
+      <w:r>
+        <w:rPr>
+          <w:rFonts w:ascii="Times New Roman" w:hAnsi="Times New Roman" w:cs="Times New Roman"/>
+          <w:color w:val="202124"/>
+          <w:sz w:val="24"/>
+          <w:szCs w:val="24"/>
+          <w:shd w:val="clear" w:color="auto" w:fill="FFFFFF"/>
+        </w:rPr>
+        <w:t>return</w:t>
+      </w:r>
+      <w:proofErr w:type="gramEnd"/>
+      <w:r>
+        <w:rPr>
+          <w:rFonts w:ascii="Times New Roman" w:hAnsi="Times New Roman" w:cs="Times New Roman"/>
+          <w:color w:val="202124"/>
+          <w:sz w:val="24"/>
+          <w:szCs w:val="24"/>
+          <w:shd w:val="clear" w:color="auto" w:fill="FFFFFF"/>
+        </w:rPr>
+        <w:t xml:space="preserve"> -1;</w:t>
+      </w:r>
+    </w:p>
+    <w:p>
+      <w:pPr>
+        <w:spacing w:after="0"/>
+        <w:rPr>
+          <w:rFonts w:ascii="Times New Roman" w:hAnsi="Times New Roman" w:cs="Times New Roman"/>
+          <w:color w:val="202124"/>
+          <w:sz w:val="24"/>
+          <w:szCs w:val="24"/>
+          <w:shd w:val="clear" w:color="auto" w:fill="FFFFFF"/>
+        </w:rPr>
+      </w:pPr>
+      <w:r>
+        <w:rPr>
+          <w:rFonts w:ascii="Times New Roman" w:hAnsi="Times New Roman" w:cs="Times New Roman"/>
+          <w:color w:val="202124"/>
+          <w:sz w:val="24"/>
+          <w:szCs w:val="24"/>
+          <w:shd w:val="clear" w:color="auto" w:fill="FFFFFF"/>
+        </w:rPr>
+        <w:t>}</w:t>
+      </w:r>
+    </w:p>
+    <w:p>
+      <w:pPr>
+        <w:spacing w:after="0"/>
+        <w:rPr>
+          <w:rFonts w:ascii="Times New Roman" w:hAnsi="Times New Roman" w:cs="Times New Roman"/>
+          <w:color w:val="202124"/>
+          <w:sz w:val="24"/>
+          <w:szCs w:val="24"/>
+          <w:shd w:val="clear" w:color="auto" w:fill="FFFFFF"/>
+        </w:rPr>
+      </w:pPr>
+    </w:p>
+    <w:p>
+      <w:pPr>
+        <w:spacing w:after="0"/>
+        <w:rPr>
+          <w:rFonts w:ascii="Times New Roman" w:hAnsi="Times New Roman" w:cs="Times New Roman"/>
+          <w:color w:val="202124"/>
+          <w:sz w:val="24"/>
+          <w:szCs w:val="24"/>
+          <w:shd w:val="clear" w:color="auto" w:fill="FFFFFF"/>
+        </w:rPr>
+      </w:pPr>
+      <w:proofErr w:type="spellStart"/>
+      <w:proofErr w:type="gramStart"/>
+      <w:r>
+        <w:rPr>
+          <w:rFonts w:ascii="Times New Roman" w:hAnsi="Times New Roman" w:cs="Times New Roman"/>
+          <w:color w:val="202124"/>
+          <w:sz w:val="24"/>
+          <w:szCs w:val="24"/>
+          <w:shd w:val="clear" w:color="auto" w:fill="FFFFFF"/>
+        </w:rPr>
+        <w:t>int</w:t>
+      </w:r>
+      <w:proofErr w:type="spellEnd"/>
+      <w:proofErr w:type="gramEnd"/>
+      <w:r>
+        <w:rPr>
+          <w:rFonts w:ascii="Times New Roman" w:hAnsi="Times New Roman" w:cs="Times New Roman"/>
+          <w:color w:val="202124"/>
+          <w:sz w:val="24"/>
+          <w:szCs w:val="24"/>
+          <w:shd w:val="clear" w:color="auto" w:fill="FFFFFF"/>
+        </w:rPr>
+        <w:t xml:space="preserve"> main(){</w:t>
+      </w:r>
+      <w:bookmarkStart w:id="0" w:name="_GoBack"/>
+      <w:bookmarkEnd w:id="0"/>
+    </w:p>
+    <w:p>
+      <w:pPr>
+        <w:spacing w:after="0"/>
+        <w:rPr>
+          <w:rFonts w:ascii="Times New Roman" w:hAnsi="Times New Roman" w:cs="Times New Roman"/>
+          <w:color w:val="202124"/>
+          <w:sz w:val="24"/>
+          <w:szCs w:val="24"/>
+          <w:shd w:val="clear" w:color="auto" w:fill="FFFFFF"/>
+        </w:rPr>
+      </w:pPr>
+      <w:r>
+        <w:rPr>
+          <w:rFonts w:ascii="Times New Roman" w:hAnsi="Times New Roman" w:cs="Times New Roman"/>
+          <w:color w:val="202124"/>
+          <w:sz w:val="24"/>
+          <w:szCs w:val="24"/>
+          <w:shd w:val="clear" w:color="auto" w:fill="FFFFFF"/>
+        </w:rPr>
+        <w:t xml:space="preserve">    </w:t>
+      </w:r>
+      <w:proofErr w:type="spellStart"/>
+      <w:r>
+        <w:rPr>
+          <w:rFonts w:ascii="Times New Roman" w:hAnsi="Times New Roman" w:cs="Times New Roman"/>
+          <w:color w:val="202124"/>
+          <w:sz w:val="24"/>
+          <w:szCs w:val="24"/>
+          <w:shd w:val="clear" w:color="auto" w:fill="FFFFFF"/>
+        </w:rPr>
+        <w:t>int</w:t>
+      </w:r>
+      <w:proofErr w:type="spellEnd"/>
+      <w:r>
+        <w:rPr>
+          <w:rFonts w:ascii="Times New Roman" w:hAnsi="Times New Roman" w:cs="Times New Roman"/>
+          <w:color w:val="202124"/>
+          <w:sz w:val="24"/>
+          <w:szCs w:val="24"/>
+          <w:shd w:val="clear" w:color="auto" w:fill="FFFFFF"/>
+        </w:rPr>
+        <w:t xml:space="preserve"> </w:t>
+      </w:r>
+      <w:proofErr w:type="spellStart"/>
+      <w:r>
+        <w:rPr>
+          <w:rFonts w:ascii="Times New Roman" w:hAnsi="Times New Roman" w:cs="Times New Roman"/>
+          <w:color w:val="202124"/>
+          <w:sz w:val="24"/>
+          <w:szCs w:val="24"/>
+          <w:shd w:val="clear" w:color="auto" w:fill="FFFFFF"/>
+        </w:rPr>
+        <w:t>arr</w:t>
+      </w:r>
+      <w:proofErr w:type="spellEnd"/>
+      <w:r>
+        <w:rPr>
+          <w:rFonts w:ascii="Times New Roman" w:hAnsi="Times New Roman" w:cs="Times New Roman"/>
+          <w:color w:val="202124"/>
+          <w:sz w:val="24"/>
+          <w:szCs w:val="24"/>
+          <w:shd w:val="clear" w:color="auto" w:fill="FFFFFF"/>
+        </w:rPr>
+        <w:t>[] = {1,3,5,7,9,6,8,3,2,6};</w:t>
+      </w:r>
+    </w:p>
+    <w:p>
+      <w:pPr>
+        <w:spacing w:after="0"/>
+        <w:rPr>
+          <w:rFonts w:ascii="Times New Roman" w:hAnsi="Times New Roman" w:cs="Times New Roman"/>
+          <w:color w:val="202124"/>
+          <w:sz w:val="24"/>
+          <w:szCs w:val="24"/>
+          <w:shd w:val="clear" w:color="auto" w:fill="FFFFFF"/>
+        </w:rPr>
+      </w:pPr>
+      <w:r>
+        <w:rPr>
+          <w:rFonts w:ascii="Times New Roman" w:hAnsi="Times New Roman" w:cs="Times New Roman"/>
+          <w:color w:val="202124"/>
+          <w:sz w:val="24"/>
+          <w:szCs w:val="24"/>
+          <w:shd w:val="clear" w:color="auto" w:fill="FFFFFF"/>
+        </w:rPr>
+        <w:t xml:space="preserve">    </w:t>
+      </w:r>
+      <w:proofErr w:type="spellStart"/>
+      <w:proofErr w:type="gramStart"/>
+      <w:r>
+        <w:rPr>
+          <w:rFonts w:ascii="Times New Roman" w:hAnsi="Times New Roman" w:cs="Times New Roman"/>
+          <w:color w:val="202124"/>
+          <w:sz w:val="24"/>
+          <w:szCs w:val="24"/>
+          <w:shd w:val="clear" w:color="auto" w:fill="FFFFFF"/>
+        </w:rPr>
+        <w:t>int</w:t>
+      </w:r>
+      <w:proofErr w:type="spellEnd"/>
+      <w:proofErr w:type="gramEnd"/>
+      <w:r>
+        <w:rPr>
+          <w:rFonts w:ascii="Times New Roman" w:hAnsi="Times New Roman" w:cs="Times New Roman"/>
+          <w:color w:val="202124"/>
+          <w:sz w:val="24"/>
+          <w:szCs w:val="24"/>
+          <w:shd w:val="clear" w:color="auto" w:fill="FFFFFF"/>
+        </w:rPr>
+        <w:t xml:space="preserve"> size = </w:t>
+      </w:r>
+      <w:proofErr w:type="spellStart"/>
+      <w:r>
+        <w:rPr>
+          <w:rFonts w:ascii="Times New Roman" w:hAnsi="Times New Roman" w:cs="Times New Roman"/>
+          <w:color w:val="202124"/>
+          <w:sz w:val="24"/>
+          <w:szCs w:val="24"/>
+          <w:shd w:val="clear" w:color="auto" w:fill="FFFFFF"/>
+        </w:rPr>
+        <w:t>sizeof</w:t>
+      </w:r>
+      <w:proofErr w:type="spellEnd"/>
+      <w:r>
+        <w:rPr>
+          <w:rFonts w:ascii="Times New Roman" w:hAnsi="Times New Roman" w:cs="Times New Roman"/>
+          <w:color w:val="202124"/>
+          <w:sz w:val="24"/>
+          <w:szCs w:val="24"/>
+          <w:shd w:val="clear" w:color="auto" w:fill="FFFFFF"/>
+        </w:rPr>
+        <w:t>(</w:t>
+      </w:r>
+      <w:proofErr w:type="spellStart"/>
+      <w:r>
+        <w:rPr>
+          <w:rFonts w:ascii="Times New Roman" w:hAnsi="Times New Roman" w:cs="Times New Roman"/>
+          <w:color w:val="202124"/>
+          <w:sz w:val="24"/>
+          <w:szCs w:val="24"/>
+          <w:shd w:val="clear" w:color="auto" w:fill="FFFFFF"/>
+        </w:rPr>
+        <w:t>arr</w:t>
+      </w:r>
+      <w:proofErr w:type="spellEnd"/>
+      <w:r>
+        <w:rPr>
+          <w:rFonts w:ascii="Times New Roman" w:hAnsi="Times New Roman" w:cs="Times New Roman"/>
+          <w:color w:val="202124"/>
+          <w:sz w:val="24"/>
+          <w:szCs w:val="24"/>
+          <w:shd w:val="clear" w:color="auto" w:fill="FFFFFF"/>
+        </w:rPr>
+        <w:t xml:space="preserve">) / </w:t>
+      </w:r>
+      <w:proofErr w:type="spellStart"/>
+      <w:r>
+        <w:rPr>
+          <w:rFonts w:ascii="Times New Roman" w:hAnsi="Times New Roman" w:cs="Times New Roman"/>
+          <w:color w:val="202124"/>
+          <w:sz w:val="24"/>
+          <w:szCs w:val="24"/>
+          <w:shd w:val="clear" w:color="auto" w:fill="FFFFFF"/>
+        </w:rPr>
+        <w:t>sizeof</w:t>
+      </w:r>
+      <w:proofErr w:type="spellEnd"/>
+      <w:r>
+        <w:rPr>
+          <w:rFonts w:ascii="Times New Roman" w:hAnsi="Times New Roman" w:cs="Times New Roman"/>
+          <w:color w:val="202124"/>
+          <w:sz w:val="24"/>
+          <w:szCs w:val="24"/>
+          <w:shd w:val="clear" w:color="auto" w:fill="FFFFFF"/>
+        </w:rPr>
+        <w:t>(</w:t>
+      </w:r>
+      <w:proofErr w:type="spellStart"/>
+      <w:r>
+        <w:rPr>
+          <w:rFonts w:ascii="Times New Roman" w:hAnsi="Times New Roman" w:cs="Times New Roman"/>
+          <w:color w:val="202124"/>
+          <w:sz w:val="24"/>
+          <w:szCs w:val="24"/>
+          <w:shd w:val="clear" w:color="auto" w:fill="FFFFFF"/>
+        </w:rPr>
+        <w:t>int</w:t>
+      </w:r>
+      <w:proofErr w:type="spellEnd"/>
+      <w:r>
+        <w:rPr>
+          <w:rFonts w:ascii="Times New Roman" w:hAnsi="Times New Roman" w:cs="Times New Roman"/>
+          <w:color w:val="202124"/>
+          <w:sz w:val="24"/>
+          <w:szCs w:val="24"/>
+          <w:shd w:val="clear" w:color="auto" w:fill="FFFFFF"/>
+        </w:rPr>
+        <w:t>);</w:t>
+      </w:r>
+    </w:p>
+    <w:p>
+      <w:pPr>
+        <w:spacing w:after="0"/>
+        <w:rPr>
+          <w:rFonts w:ascii="Times New Roman" w:hAnsi="Times New Roman" w:cs="Times New Roman"/>
+          <w:color w:val="202124"/>
+          <w:sz w:val="24"/>
+          <w:szCs w:val="24"/>
+          <w:shd w:val="clear" w:color="auto" w:fill="FFFFFF"/>
+        </w:rPr>
+      </w:pPr>
+      <w:r>
+        <w:rPr>
+          <w:rFonts w:ascii="Times New Roman" w:hAnsi="Times New Roman" w:cs="Times New Roman"/>
+          <w:color w:val="202124"/>
+          <w:sz w:val="24"/>
+          <w:szCs w:val="24"/>
+          <w:shd w:val="clear" w:color="auto" w:fill="FFFFFF"/>
+        </w:rPr>
+        <w:t xml:space="preserve">    </w:t>
+      </w:r>
+      <w:proofErr w:type="spellStart"/>
+      <w:proofErr w:type="gramStart"/>
+      <w:r>
+        <w:rPr>
+          <w:rFonts w:ascii="Times New Roman" w:hAnsi="Times New Roman" w:cs="Times New Roman"/>
+          <w:color w:val="202124"/>
+          <w:sz w:val="24"/>
+          <w:szCs w:val="24"/>
+          <w:shd w:val="clear" w:color="auto" w:fill="FFFFFF"/>
+        </w:rPr>
+        <w:t>int</w:t>
+      </w:r>
+      <w:proofErr w:type="spellEnd"/>
+      <w:proofErr w:type="gramEnd"/>
+      <w:r>
+        <w:rPr>
+          <w:rFonts w:ascii="Times New Roman" w:hAnsi="Times New Roman" w:cs="Times New Roman"/>
+          <w:color w:val="202124"/>
+          <w:sz w:val="24"/>
+          <w:szCs w:val="24"/>
+          <w:shd w:val="clear" w:color="auto" w:fill="FFFFFF"/>
+        </w:rPr>
+        <w:t xml:space="preserve"> </w:t>
+      </w:r>
+      <w:proofErr w:type="spellStart"/>
+      <w:r>
+        <w:rPr>
+          <w:rFonts w:ascii="Times New Roman" w:hAnsi="Times New Roman" w:cs="Times New Roman"/>
+          <w:color w:val="202124"/>
+          <w:sz w:val="24"/>
+          <w:szCs w:val="24"/>
+          <w:shd w:val="clear" w:color="auto" w:fill="FFFFFF"/>
+        </w:rPr>
+        <w:t>searchFor</w:t>
+      </w:r>
+      <w:proofErr w:type="spellEnd"/>
+      <w:r>
+        <w:rPr>
+          <w:rFonts w:ascii="Times New Roman" w:hAnsi="Times New Roman" w:cs="Times New Roman"/>
+          <w:color w:val="202124"/>
+          <w:sz w:val="24"/>
+          <w:szCs w:val="24"/>
+          <w:shd w:val="clear" w:color="auto" w:fill="FFFFFF"/>
+        </w:rPr>
+        <w:t xml:space="preserve"> = 2;</w:t>
+      </w:r>
+    </w:p>
+    <w:p>
+      <w:pPr>
+        <w:spacing w:after="0"/>
+        <w:rPr>
+          <w:rFonts w:ascii="Times New Roman" w:hAnsi="Times New Roman" w:cs="Times New Roman"/>
+          <w:color w:val="202124"/>
+          <w:sz w:val="24"/>
+          <w:szCs w:val="24"/>
+          <w:shd w:val="clear" w:color="auto" w:fill="FFFFFF"/>
+        </w:rPr>
+      </w:pPr>
+      <w:r>
+        <w:rPr>
+          <w:rFonts w:ascii="Times New Roman" w:hAnsi="Times New Roman" w:cs="Times New Roman"/>
+          <w:color w:val="202124"/>
+          <w:sz w:val="24"/>
+          <w:szCs w:val="24"/>
+          <w:shd w:val="clear" w:color="auto" w:fill="FFFFFF"/>
+        </w:rPr>
+        <w:t xml:space="preserve">    </w:t>
+      </w:r>
+      <w:proofErr w:type="spellStart"/>
+      <w:proofErr w:type="gramStart"/>
+      <w:r>
+        <w:rPr>
+          <w:rFonts w:ascii="Times New Roman" w:hAnsi="Times New Roman" w:cs="Times New Roman"/>
+          <w:color w:val="202124"/>
+          <w:sz w:val="24"/>
+          <w:szCs w:val="24"/>
+          <w:shd w:val="clear" w:color="auto" w:fill="FFFFFF"/>
+        </w:rPr>
+        <w:t>int</w:t>
+      </w:r>
+      <w:proofErr w:type="spellEnd"/>
+      <w:proofErr w:type="gramEnd"/>
+      <w:r>
+        <w:rPr>
+          <w:rFonts w:ascii="Times New Roman" w:hAnsi="Times New Roman" w:cs="Times New Roman"/>
+          <w:color w:val="202124"/>
+          <w:sz w:val="24"/>
+          <w:szCs w:val="24"/>
+          <w:shd w:val="clear" w:color="auto" w:fill="FFFFFF"/>
+        </w:rPr>
+        <w:t xml:space="preserve"> </w:t>
+      </w:r>
+      <w:proofErr w:type="spellStart"/>
+      <w:r>
+        <w:rPr>
+          <w:rFonts w:ascii="Times New Roman" w:hAnsi="Times New Roman" w:cs="Times New Roman"/>
+          <w:color w:val="202124"/>
+          <w:sz w:val="24"/>
+          <w:szCs w:val="24"/>
+          <w:shd w:val="clear" w:color="auto" w:fill="FFFFFF"/>
+        </w:rPr>
+        <w:t>indexof</w:t>
+      </w:r>
+      <w:proofErr w:type="spellEnd"/>
+      <w:r>
+        <w:rPr>
+          <w:rFonts w:ascii="Times New Roman" w:hAnsi="Times New Roman" w:cs="Times New Roman"/>
+          <w:color w:val="202124"/>
+          <w:sz w:val="24"/>
+          <w:szCs w:val="24"/>
+          <w:shd w:val="clear" w:color="auto" w:fill="FFFFFF"/>
+        </w:rPr>
+        <w:t xml:space="preserve"> = </w:t>
+      </w:r>
+      <w:proofErr w:type="spellStart"/>
+      <w:r>
+        <w:rPr>
+          <w:rFonts w:ascii="Times New Roman" w:hAnsi="Times New Roman" w:cs="Times New Roman"/>
+          <w:color w:val="202124"/>
+          <w:sz w:val="24"/>
+          <w:szCs w:val="24"/>
+          <w:shd w:val="clear" w:color="auto" w:fill="FFFFFF"/>
+        </w:rPr>
+        <w:t>linearSearch</w:t>
+      </w:r>
+      <w:proofErr w:type="spellEnd"/>
+      <w:r>
+        <w:rPr>
+          <w:rFonts w:ascii="Times New Roman" w:hAnsi="Times New Roman" w:cs="Times New Roman"/>
+          <w:color w:val="202124"/>
+          <w:sz w:val="24"/>
+          <w:szCs w:val="24"/>
+          <w:shd w:val="clear" w:color="auto" w:fill="FFFFFF"/>
+        </w:rPr>
+        <w:t>(</w:t>
+      </w:r>
+      <w:proofErr w:type="spellStart"/>
+      <w:r>
+        <w:rPr>
+          <w:rFonts w:ascii="Times New Roman" w:hAnsi="Times New Roman" w:cs="Times New Roman"/>
+          <w:color w:val="202124"/>
+          <w:sz w:val="24"/>
+          <w:szCs w:val="24"/>
+          <w:shd w:val="clear" w:color="auto" w:fill="FFFFFF"/>
+        </w:rPr>
+        <w:t>arr,size,searchFor</w:t>
+      </w:r>
+      <w:proofErr w:type="spellEnd"/>
+      <w:r>
+        <w:rPr>
+          <w:rFonts w:ascii="Times New Roman" w:hAnsi="Times New Roman" w:cs="Times New Roman"/>
+          <w:color w:val="202124"/>
+          <w:sz w:val="24"/>
+          <w:szCs w:val="24"/>
+          <w:shd w:val="clear" w:color="auto" w:fill="FFFFFF"/>
+        </w:rPr>
+        <w:t>);</w:t>
+      </w:r>
+    </w:p>
+    <w:p>
+      <w:pPr>
+        <w:spacing w:after="0"/>
+        <w:rPr>
+          <w:rFonts w:ascii="Times New Roman" w:hAnsi="Times New Roman" w:cs="Times New Roman"/>
+          <w:color w:val="202124"/>
+          <w:sz w:val="24"/>
+          <w:szCs w:val="24"/>
+          <w:shd w:val="clear" w:color="auto" w:fill="FFFFFF"/>
+        </w:rPr>
+      </w:pPr>
+      <w:r>
+        <w:rPr>
+          <w:rFonts w:ascii="Times New Roman" w:hAnsi="Times New Roman" w:cs="Times New Roman"/>
+          <w:color w:val="202124"/>
+          <w:sz w:val="24"/>
+          <w:szCs w:val="24"/>
+          <w:shd w:val="clear" w:color="auto" w:fill="FFFFFF"/>
+        </w:rPr>
+        <w:t xml:space="preserve">    </w:t>
+      </w:r>
+      <w:proofErr w:type="gramStart"/>
+      <w:r>
+        <w:rPr>
+          <w:rFonts w:ascii="Times New Roman" w:hAnsi="Times New Roman" w:cs="Times New Roman"/>
+          <w:color w:val="202124"/>
+          <w:sz w:val="24"/>
+          <w:szCs w:val="24"/>
+          <w:shd w:val="clear" w:color="auto" w:fill="FFFFFF"/>
+        </w:rPr>
+        <w:t>for</w:t>
+      </w:r>
+      <w:proofErr w:type="gramEnd"/>
+      <w:r>
+        <w:rPr>
+          <w:rFonts w:ascii="Times New Roman" w:hAnsi="Times New Roman" w:cs="Times New Roman"/>
+          <w:color w:val="202124"/>
+          <w:sz w:val="24"/>
+          <w:szCs w:val="24"/>
+          <w:shd w:val="clear" w:color="auto" w:fill="FFFFFF"/>
+        </w:rPr>
+        <w:t xml:space="preserve"> (</w:t>
+      </w:r>
+      <w:proofErr w:type="spellStart"/>
+      <w:r>
+        <w:rPr>
+          <w:rFonts w:ascii="Times New Roman" w:hAnsi="Times New Roman" w:cs="Times New Roman"/>
+          <w:color w:val="202124"/>
+          <w:sz w:val="24"/>
+          <w:szCs w:val="24"/>
+          <w:shd w:val="clear" w:color="auto" w:fill="FFFFFF"/>
+        </w:rPr>
+        <w:t>int</w:t>
+      </w:r>
+      <w:proofErr w:type="spellEnd"/>
+      <w:r>
+        <w:rPr>
+          <w:rFonts w:ascii="Times New Roman" w:hAnsi="Times New Roman" w:cs="Times New Roman"/>
+          <w:color w:val="202124"/>
+          <w:sz w:val="24"/>
+          <w:szCs w:val="24"/>
+          <w:shd w:val="clear" w:color="auto" w:fill="FFFFFF"/>
+        </w:rPr>
+        <w:t xml:space="preserve"> i=0;i&lt;</w:t>
+      </w:r>
+      <w:proofErr w:type="spellStart"/>
+      <w:r>
+        <w:rPr>
+          <w:rFonts w:ascii="Times New Roman" w:hAnsi="Times New Roman" w:cs="Times New Roman"/>
+          <w:color w:val="202124"/>
+          <w:sz w:val="24"/>
+          <w:szCs w:val="24"/>
+          <w:shd w:val="clear" w:color="auto" w:fill="FFFFFF"/>
+        </w:rPr>
+        <w:t>size;i</w:t>
+      </w:r>
+      <w:proofErr w:type="spellEnd"/>
+      <w:r>
+        <w:rPr>
+          <w:rFonts w:ascii="Times New Roman" w:hAnsi="Times New Roman" w:cs="Times New Roman"/>
+          <w:color w:val="202124"/>
+          <w:sz w:val="24"/>
+          <w:szCs w:val="24"/>
+          <w:shd w:val="clear" w:color="auto" w:fill="FFFFFF"/>
+        </w:rPr>
+        <w:t>++){</w:t>
+      </w:r>
+    </w:p>
+    <w:p>
+      <w:pPr>
+        <w:spacing w:after="0"/>
+        <w:rPr>
+          <w:rFonts w:ascii="Times New Roman" w:hAnsi="Times New Roman" w:cs="Times New Roman"/>
+          <w:color w:val="202124"/>
+          <w:sz w:val="24"/>
+          <w:szCs w:val="24"/>
+          <w:shd w:val="clear" w:color="auto" w:fill="FFFFFF"/>
+        </w:rPr>
+      </w:pPr>
+      <w:r>
+        <w:rPr>
+          <w:rFonts w:ascii="Times New Roman" w:hAnsi="Times New Roman" w:cs="Times New Roman"/>
+          <w:color w:val="202124"/>
+          <w:sz w:val="24"/>
+          <w:szCs w:val="24"/>
+          <w:shd w:val="clear" w:color="auto" w:fill="FFFFFF"/>
+        </w:rPr>
+        <w:t xml:space="preserve">        </w:t>
+      </w:r>
+      <w:proofErr w:type="spellStart"/>
+      <w:proofErr w:type="gramStart"/>
+      <w:r>
+        <w:rPr>
+          <w:rFonts w:ascii="Times New Roman" w:hAnsi="Times New Roman" w:cs="Times New Roman"/>
+          <w:color w:val="202124"/>
+          <w:sz w:val="24"/>
+          <w:szCs w:val="24"/>
+          <w:shd w:val="clear" w:color="auto" w:fill="FFFFFF"/>
+        </w:rPr>
+        <w:t>printf</w:t>
+      </w:r>
+      <w:proofErr w:type="spellEnd"/>
+      <w:r>
+        <w:rPr>
+          <w:rFonts w:ascii="Times New Roman" w:hAnsi="Times New Roman" w:cs="Times New Roman"/>
+          <w:color w:val="202124"/>
+          <w:sz w:val="24"/>
+          <w:szCs w:val="24"/>
+          <w:shd w:val="clear" w:color="auto" w:fill="FFFFFF"/>
+        </w:rPr>
+        <w:t>(</w:t>
+      </w:r>
+      <w:proofErr w:type="gramEnd"/>
+      <w:r>
+        <w:rPr>
+          <w:rFonts w:ascii="Times New Roman" w:hAnsi="Times New Roman" w:cs="Times New Roman"/>
+          <w:color w:val="202124"/>
+          <w:sz w:val="24"/>
+          <w:szCs w:val="24"/>
+          <w:shd w:val="clear" w:color="auto" w:fill="FFFFFF"/>
+        </w:rPr>
+        <w:t>"%d ",</w:t>
+      </w:r>
+      <w:proofErr w:type="spellStart"/>
+      <w:r>
+        <w:rPr>
+          <w:rFonts w:ascii="Times New Roman" w:hAnsi="Times New Roman" w:cs="Times New Roman"/>
+          <w:color w:val="202124"/>
+          <w:sz w:val="24"/>
+          <w:szCs w:val="24"/>
+          <w:shd w:val="clear" w:color="auto" w:fill="FFFFFF"/>
+        </w:rPr>
+        <w:t>arr</w:t>
+      </w:r>
+      <w:proofErr w:type="spellEnd"/>
+      <w:r>
+        <w:rPr>
+          <w:rFonts w:ascii="Times New Roman" w:hAnsi="Times New Roman" w:cs="Times New Roman"/>
+          <w:color w:val="202124"/>
+          <w:sz w:val="24"/>
+          <w:szCs w:val="24"/>
+          <w:shd w:val="clear" w:color="auto" w:fill="FFFFFF"/>
+        </w:rPr>
+        <w:t>[i]);</w:t>
+      </w:r>
+    </w:p>
+    <w:p>
+      <w:pPr>
+        <w:spacing w:after="0"/>
+        <w:rPr>
+          <w:rFonts w:ascii="Times New Roman" w:hAnsi="Times New Roman" w:cs="Times New Roman"/>
+          <w:color w:val="202124"/>
+          <w:sz w:val="24"/>
+          <w:szCs w:val="24"/>
+          <w:shd w:val="clear" w:color="auto" w:fill="FFFFFF"/>
+        </w:rPr>
+      </w:pPr>
+      <w:r>
+        <w:rPr>
+          <w:rFonts w:ascii="Times New Roman" w:hAnsi="Times New Roman" w:cs="Times New Roman"/>
+          <w:color w:val="202124"/>
+          <w:sz w:val="24"/>
+          <w:szCs w:val="24"/>
+          <w:shd w:val="clear" w:color="auto" w:fill="FFFFFF"/>
+        </w:rPr>
+        <w:t xml:space="preserve">    }</w:t>
+      </w:r>
+    </w:p>
+    <w:p>
+      <w:pPr>
+        <w:spacing w:after="0"/>
+        <w:rPr>
+          <w:rFonts w:ascii="Times New Roman" w:hAnsi="Times New Roman" w:cs="Times New Roman"/>
+          <w:color w:val="202124"/>
+          <w:sz w:val="24"/>
+          <w:szCs w:val="24"/>
+          <w:shd w:val="clear" w:color="auto" w:fill="FFFFFF"/>
+        </w:rPr>
+      </w:pPr>
+      <w:r>
+        <w:rPr>
+          <w:rFonts w:ascii="Times New Roman" w:hAnsi="Times New Roman" w:cs="Times New Roman"/>
+          <w:color w:val="202124"/>
+          <w:sz w:val="24"/>
+          <w:szCs w:val="24"/>
+          <w:shd w:val="clear" w:color="auto" w:fill="FFFFFF"/>
+        </w:rPr>
+        <w:t xml:space="preserve">    </w:t>
+      </w:r>
+      <w:proofErr w:type="spellStart"/>
+      <w:proofErr w:type="gramStart"/>
+      <w:r>
+        <w:rPr>
+          <w:rFonts w:ascii="Times New Roman" w:hAnsi="Times New Roman" w:cs="Times New Roman"/>
+          <w:color w:val="202124"/>
+          <w:sz w:val="24"/>
+          <w:szCs w:val="24"/>
+          <w:shd w:val="clear" w:color="auto" w:fill="FFFFFF"/>
+        </w:rPr>
+        <w:t>printf</w:t>
+      </w:r>
+      <w:proofErr w:type="spellEnd"/>
+      <w:r>
+        <w:rPr>
+          <w:rFonts w:ascii="Times New Roman" w:hAnsi="Times New Roman" w:cs="Times New Roman"/>
+          <w:color w:val="202124"/>
+          <w:sz w:val="24"/>
+          <w:szCs w:val="24"/>
+          <w:shd w:val="clear" w:color="auto" w:fill="FFFFFF"/>
+        </w:rPr>
+        <w:t>(</w:t>
+      </w:r>
+      <w:proofErr w:type="gramEnd"/>
+      <w:r>
+        <w:rPr>
+          <w:rFonts w:ascii="Times New Roman" w:hAnsi="Times New Roman" w:cs="Times New Roman"/>
+          <w:color w:val="202124"/>
+          <w:sz w:val="24"/>
+          <w:szCs w:val="24"/>
+          <w:shd w:val="clear" w:color="auto" w:fill="FFFFFF"/>
+        </w:rPr>
+        <w:t>"\n");</w:t>
+      </w:r>
+    </w:p>
+    <w:p>
+      <w:pPr>
+        <w:spacing w:after="0"/>
+        <w:rPr>
+          <w:rFonts w:ascii="Times New Roman" w:hAnsi="Times New Roman" w:cs="Times New Roman"/>
+          <w:color w:val="202124"/>
+          <w:sz w:val="24"/>
+          <w:szCs w:val="24"/>
+          <w:shd w:val="clear" w:color="auto" w:fill="FFFFFF"/>
+        </w:rPr>
+      </w:pPr>
+      <w:r>
+        <w:rPr>
+          <w:rFonts w:ascii="Times New Roman" w:hAnsi="Times New Roman" w:cs="Times New Roman"/>
+          <w:color w:val="202124"/>
+          <w:sz w:val="24"/>
+          <w:szCs w:val="24"/>
+          <w:shd w:val="clear" w:color="auto" w:fill="FFFFFF"/>
+        </w:rPr>
+        <w:t xml:space="preserve">    </w:t>
+      </w:r>
+      <w:proofErr w:type="gramStart"/>
+      <w:r>
+        <w:rPr>
+          <w:rFonts w:ascii="Times New Roman" w:hAnsi="Times New Roman" w:cs="Times New Roman"/>
+          <w:color w:val="202124"/>
+          <w:sz w:val="24"/>
+          <w:szCs w:val="24"/>
+          <w:shd w:val="clear" w:color="auto" w:fill="FFFFFF"/>
+        </w:rPr>
+        <w:t>if</w:t>
+      </w:r>
+      <w:proofErr w:type="gramEnd"/>
+      <w:r>
+        <w:rPr>
+          <w:rFonts w:ascii="Times New Roman" w:hAnsi="Times New Roman" w:cs="Times New Roman"/>
+          <w:color w:val="202124"/>
+          <w:sz w:val="24"/>
+          <w:szCs w:val="24"/>
+          <w:shd w:val="clear" w:color="auto" w:fill="FFFFFF"/>
+        </w:rPr>
+        <w:t xml:space="preserve"> (</w:t>
+      </w:r>
+      <w:proofErr w:type="spellStart"/>
+      <w:r>
+        <w:rPr>
+          <w:rFonts w:ascii="Times New Roman" w:hAnsi="Times New Roman" w:cs="Times New Roman"/>
+          <w:color w:val="202124"/>
+          <w:sz w:val="24"/>
+          <w:szCs w:val="24"/>
+          <w:shd w:val="clear" w:color="auto" w:fill="FFFFFF"/>
+        </w:rPr>
+        <w:t>indexof</w:t>
+      </w:r>
+      <w:proofErr w:type="spellEnd"/>
+      <w:r>
+        <w:rPr>
+          <w:rFonts w:ascii="Times New Roman" w:hAnsi="Times New Roman" w:cs="Times New Roman"/>
+          <w:color w:val="202124"/>
+          <w:sz w:val="24"/>
+          <w:szCs w:val="24"/>
+          <w:shd w:val="clear" w:color="auto" w:fill="FFFFFF"/>
+        </w:rPr>
+        <w:t xml:space="preserve"> &gt;=0){</w:t>
+      </w:r>
+    </w:p>
+    <w:p>
+      <w:pPr>
+        <w:spacing w:after="0"/>
+        <w:rPr>
+          <w:rFonts w:ascii="Times New Roman" w:hAnsi="Times New Roman" w:cs="Times New Roman"/>
+          <w:color w:val="202124"/>
+          <w:sz w:val="24"/>
+          <w:szCs w:val="24"/>
+          <w:shd w:val="clear" w:color="auto" w:fill="FFFFFF"/>
+        </w:rPr>
+      </w:pPr>
+      <w:r>
+        <w:rPr>
+          <w:rFonts w:ascii="Times New Roman" w:hAnsi="Times New Roman" w:cs="Times New Roman"/>
+          <w:color w:val="202124"/>
+          <w:sz w:val="24"/>
+          <w:szCs w:val="24"/>
+          <w:shd w:val="clear" w:color="auto" w:fill="FFFFFF"/>
+        </w:rPr>
+        <w:t xml:space="preserve">        </w:t>
+      </w:r>
+      <w:proofErr w:type="spellStart"/>
+      <w:proofErr w:type="gramStart"/>
+      <w:r>
+        <w:rPr>
+          <w:rFonts w:ascii="Times New Roman" w:hAnsi="Times New Roman" w:cs="Times New Roman"/>
+          <w:color w:val="202124"/>
+          <w:sz w:val="24"/>
+          <w:szCs w:val="24"/>
+          <w:shd w:val="clear" w:color="auto" w:fill="FFFFFF"/>
+        </w:rPr>
+        <w:t>printf</w:t>
+      </w:r>
+      <w:proofErr w:type="spellEnd"/>
+      <w:r>
+        <w:rPr>
+          <w:rFonts w:ascii="Times New Roman" w:hAnsi="Times New Roman" w:cs="Times New Roman"/>
+          <w:color w:val="202124"/>
+          <w:sz w:val="24"/>
+          <w:szCs w:val="24"/>
+          <w:shd w:val="clear" w:color="auto" w:fill="FFFFFF"/>
+        </w:rPr>
+        <w:t>(</w:t>
+      </w:r>
+      <w:proofErr w:type="gramEnd"/>
+      <w:r>
+        <w:rPr>
+          <w:rFonts w:ascii="Times New Roman" w:hAnsi="Times New Roman" w:cs="Times New Roman"/>
+          <w:color w:val="202124"/>
+          <w:sz w:val="24"/>
+          <w:szCs w:val="24"/>
+          <w:shd w:val="clear" w:color="auto" w:fill="FFFFFF"/>
+        </w:rPr>
+        <w:t>"found at index %d",</w:t>
+      </w:r>
+      <w:proofErr w:type="spellStart"/>
+      <w:r>
+        <w:rPr>
+          <w:rFonts w:ascii="Times New Roman" w:hAnsi="Times New Roman" w:cs="Times New Roman"/>
+          <w:color w:val="202124"/>
+          <w:sz w:val="24"/>
+          <w:szCs w:val="24"/>
+          <w:shd w:val="clear" w:color="auto" w:fill="FFFFFF"/>
+        </w:rPr>
+        <w:t>indexof</w:t>
+      </w:r>
+      <w:proofErr w:type="spellEnd"/>
+      <w:r>
+        <w:rPr>
+          <w:rFonts w:ascii="Times New Roman" w:hAnsi="Times New Roman" w:cs="Times New Roman"/>
+          <w:color w:val="202124"/>
+          <w:sz w:val="24"/>
+          <w:szCs w:val="24"/>
+          <w:shd w:val="clear" w:color="auto" w:fill="FFFFFF"/>
+        </w:rPr>
+        <w:t>);</w:t>
+      </w:r>
+    </w:p>
+    <w:p>
+      <w:pPr>
+        <w:spacing w:after="0"/>
+        <w:rPr>
+          <w:rFonts w:ascii="Times New Roman" w:hAnsi="Times New Roman" w:cs="Times New Roman"/>
+          <w:color w:val="202124"/>
+          <w:sz w:val="24"/>
+          <w:szCs w:val="24"/>
+          <w:shd w:val="clear" w:color="auto" w:fill="FFFFFF"/>
+        </w:rPr>
+      </w:pPr>
+      <w:r>
+        <w:rPr>
+          <w:rFonts w:ascii="Times New Roman" w:hAnsi="Times New Roman" w:cs="Times New Roman"/>
+          <w:color w:val="202124"/>
+          <w:sz w:val="24"/>
+          <w:szCs w:val="24"/>
+          <w:shd w:val="clear" w:color="auto" w:fill="FFFFFF"/>
+        </w:rPr>
+        <w:t xml:space="preserve">    </w:t>
+      </w:r>
+      <w:proofErr w:type="gramStart"/>
+      <w:r>
+        <w:rPr>
+          <w:rFonts w:ascii="Times New Roman" w:hAnsi="Times New Roman" w:cs="Times New Roman"/>
+          <w:color w:val="202124"/>
+          <w:sz w:val="24"/>
+          <w:szCs w:val="24"/>
+          <w:shd w:val="clear" w:color="auto" w:fill="FFFFFF"/>
+        </w:rPr>
+        <w:t>}else</w:t>
+      </w:r>
+      <w:proofErr w:type="gramEnd"/>
+      <w:r>
+        <w:rPr>
+          <w:rFonts w:ascii="Times New Roman" w:hAnsi="Times New Roman" w:cs="Times New Roman"/>
+          <w:color w:val="202124"/>
+          <w:sz w:val="24"/>
+          <w:szCs w:val="24"/>
+          <w:shd w:val="clear" w:color="auto" w:fill="FFFFFF"/>
+        </w:rPr>
+        <w:t>{</w:t>
+      </w:r>
+    </w:p>
+    <w:p>
+      <w:pPr>
+        <w:spacing w:after="0"/>
+        <w:rPr>
+          <w:rFonts w:ascii="Times New Roman" w:hAnsi="Times New Roman" w:cs="Times New Roman"/>
+          <w:color w:val="202124"/>
+          <w:sz w:val="24"/>
+          <w:szCs w:val="24"/>
+          <w:shd w:val="clear" w:color="auto" w:fill="FFFFFF"/>
+        </w:rPr>
+      </w:pPr>
+      <w:r>
+        <w:rPr>
+          <w:rFonts w:ascii="Times New Roman" w:hAnsi="Times New Roman" w:cs="Times New Roman"/>
+          <w:color w:val="202124"/>
+          <w:sz w:val="24"/>
+          <w:szCs w:val="24"/>
+          <w:shd w:val="clear" w:color="auto" w:fill="FFFFFF"/>
+        </w:rPr>
+        <w:t xml:space="preserve">        </w:t>
+      </w:r>
+      <w:proofErr w:type="spellStart"/>
+      <w:proofErr w:type="gramStart"/>
+      <w:r>
+        <w:rPr>
+          <w:rFonts w:ascii="Times New Roman" w:hAnsi="Times New Roman" w:cs="Times New Roman"/>
+          <w:color w:val="202124"/>
+          <w:sz w:val="24"/>
+          <w:szCs w:val="24"/>
+          <w:shd w:val="clear" w:color="auto" w:fill="FFFFFF"/>
+        </w:rPr>
+        <w:t>printf</w:t>
+      </w:r>
+      <w:proofErr w:type="spellEnd"/>
+      <w:r>
+        <w:rPr>
+          <w:rFonts w:ascii="Times New Roman" w:hAnsi="Times New Roman" w:cs="Times New Roman"/>
+          <w:color w:val="202124"/>
+          <w:sz w:val="24"/>
+          <w:szCs w:val="24"/>
+          <w:shd w:val="clear" w:color="auto" w:fill="FFFFFF"/>
+        </w:rPr>
+        <w:t>(</w:t>
+      </w:r>
+      <w:proofErr w:type="gramEnd"/>
+      <w:r>
+        <w:rPr>
+          <w:rFonts w:ascii="Times New Roman" w:hAnsi="Times New Roman" w:cs="Times New Roman"/>
+          <w:color w:val="202124"/>
+          <w:sz w:val="24"/>
+          <w:szCs w:val="24"/>
+          <w:shd w:val="clear" w:color="auto" w:fill="FFFFFF"/>
+        </w:rPr>
+        <w:t>"not found");</w:t>
+      </w:r>
+    </w:p>
+    <w:p>
+      <w:pPr>
+        <w:spacing w:after="0"/>
+        <w:rPr>
+          <w:rFonts w:ascii="Times New Roman" w:hAnsi="Times New Roman" w:cs="Times New Roman"/>
+          <w:color w:val="202124"/>
+          <w:sz w:val="24"/>
+          <w:szCs w:val="24"/>
+          <w:shd w:val="clear" w:color="auto" w:fill="FFFFFF"/>
+        </w:rPr>
+      </w:pPr>
+      <w:r>
+        <w:rPr>
+          <w:rFonts w:ascii="Times New Roman" w:hAnsi="Times New Roman" w:cs="Times New Roman"/>
+          <w:color w:val="202124"/>
+          <w:sz w:val="24"/>
+          <w:szCs w:val="24"/>
+          <w:shd w:val="clear" w:color="auto" w:fill="FFFFFF"/>
+        </w:rPr>
+        <w:t xml:space="preserve">    }</w:t>
+      </w:r>
+    </w:p>
+    <w:p>
+      <w:pPr>
+        <w:spacing w:after="0"/>
+        <w:rPr>
+          <w:rFonts w:ascii="Times New Roman" w:hAnsi="Times New Roman" w:cs="Times New Roman"/>
+          <w:color w:val="202124"/>
+          <w:sz w:val="24"/>
+          <w:szCs w:val="24"/>
+          <w:shd w:val="clear" w:color="auto" w:fill="FFFFFF"/>
+        </w:rPr>
+      </w:pPr>
+      <w:r>
+        <w:rPr>
+          <w:rFonts w:ascii="Times New Roman" w:hAnsi="Times New Roman" w:cs="Times New Roman"/>
+          <w:color w:val="202124"/>
+          <w:sz w:val="24"/>
+          <w:szCs w:val="24"/>
+          <w:shd w:val="clear" w:color="auto" w:fill="FFFFFF"/>
+        </w:rPr>
+        <w:t>}</w:t>
+      </w:r>
+    </w:p>
+    <w:p>
+      <w:pPr>
+        <w:spacing w:after="0"/>
+        <w:rPr>
+          <w:rFonts w:cstheme="minorHAnsi"/>
+          <w:b/>
+          <w:bCs/>
+          <w:color w:val="202124"/>
+          <w:sz w:val="28"/>
+          <w:szCs w:val="28"/>
+          <w:shd w:val="clear" w:color="auto" w:fill="FFFFFF"/>
+        </w:rPr>
+      </w:pPr>
+    </w:p>
+    <w:p>
+      <w:pPr>
+        <w:rPr>
+          <w:rFonts w:cstheme="minorHAnsi"/>
+          <w:b/>
+          <w:color w:val="202124"/>
+          <w:sz w:val="28"/>
+          <w:szCs w:val="28"/>
+          <w:shd w:val="clear" w:color="auto" w:fill="FFFFFF"/>
+        </w:rPr>
+      </w:pPr>
+      <w:r>
+        <w:rPr>
+          <w:rFonts w:cstheme="minorHAnsi"/>
+          <w:b/>
+          <w:color w:val="202124"/>
+          <w:sz w:val="28"/>
+          <w:szCs w:val="28"/>
+          <w:shd w:val="clear" w:color="auto" w:fill="FFFFFF"/>
+        </w:rPr>
+        <w:t xml:space="preserve">Discussion: </w:t>
+      </w:r>
+    </w:p>
+    <w:p>
+      <w:pPr>
+        <w:rPr>
+          <w:rFonts w:cstheme="minorHAnsi"/>
+          <w:color w:val="202124"/>
+          <w:sz w:val="28"/>
+          <w:szCs w:val="28"/>
+          <w:shd w:val="clear" w:color="auto" w:fill="FFFFFF"/>
+        </w:rPr>
+      </w:pPr>
+      <w:r>
+        <w:rPr>
+          <w:rFonts w:cstheme="minorHAnsi"/>
+          <w:noProof/>
+          <w:color w:val="202124"/>
+          <w:sz w:val="28"/>
+          <w:szCs w:val="28"/>
+          <w:shd w:val="clear" w:color="auto" w:fill="FFFFFF"/>
+        </w:rPr>
+        <w:t>In sequential searching, we start by looking for the needed item in the first element of the list. If the item or key matches the first element, we print the element as found; if not, we continue the search process by comparing the key with each element of the list until the searched item and element present in the list are matched. The element is not found is printed if the entire list has been searched and the key cannot be located</w:t>
+      </w:r>
+    </w:p>
+    <w:p>
+      <w:pPr>
+        <w:jc w:val="both"/>
+        <w:rPr>
+          <w:rFonts w:cstheme="minorHAnsi"/>
+          <w:color w:val="202124"/>
+          <w:sz w:val="28"/>
+          <w:szCs w:val="28"/>
+          <w:shd w:val="clear" w:color="auto" w:fill="FFFFFF"/>
+        </w:rPr>
+      </w:pPr>
       <w:r>
         <w:rPr>
           <w:rFonts w:cstheme="minorHAnsi"/>
@@ -4218,6 +4287,7 @@
       <w:r>
         <w:rPr>
           <w:rFonts w:cstheme="minorHAnsi"/>
+          <w:noProof/>
           <w:color w:val="202124"/>
           <w:sz w:val="28"/>
           <w:szCs w:val="28"/>
@@ -5642,6 +5712,214 @@
     </w:p>
     <w:p>
       <w:pPr>
+        <w:rPr>
+          <w:rFonts w:cstheme="minorHAnsi"/>
+          <w:color w:val="202124"/>
+          <w:sz w:val="28"/>
+          <w:szCs w:val="28"/>
+          <w:shd w:val="clear" w:color="auto" w:fill="FFFFFF"/>
+        </w:rPr>
+      </w:pPr>
+    </w:p>
+    <w:p>
+      <w:pPr>
+        <w:rPr>
+          <w:rFonts w:cstheme="minorHAnsi"/>
+          <w:color w:val="202124"/>
+          <w:sz w:val="28"/>
+          <w:szCs w:val="28"/>
+          <w:shd w:val="clear" w:color="auto" w:fill="FFFFFF"/>
+        </w:rPr>
+      </w:pPr>
+    </w:p>
+    <w:p>
+      <w:pPr>
+        <w:rPr>
+          <w:rFonts w:cstheme="minorHAnsi"/>
+          <w:color w:val="202124"/>
+          <w:sz w:val="28"/>
+          <w:szCs w:val="28"/>
+          <w:shd w:val="clear" w:color="auto" w:fill="FFFFFF"/>
+        </w:rPr>
+      </w:pPr>
+    </w:p>
+    <w:p>
+      <w:pPr>
+        <w:rPr>
+          <w:rFonts w:cstheme="minorHAnsi"/>
+          <w:b/>
+          <w:color w:val="202124"/>
+          <w:sz w:val="28"/>
+          <w:szCs w:val="28"/>
+          <w:shd w:val="clear" w:color="auto" w:fill="FFFFFF"/>
+        </w:rPr>
+      </w:pPr>
+      <w:r>
+        <w:rPr>
+          <w:rFonts w:cstheme="minorHAnsi"/>
+          <w:b/>
+          <w:color w:val="202124"/>
+          <w:sz w:val="28"/>
+          <w:szCs w:val="28"/>
+          <w:shd w:val="clear" w:color="auto" w:fill="FFFFFF"/>
+        </w:rPr>
+        <w:lastRenderedPageBreak/>
+        <w:t>Discussion:</w:t>
+      </w:r>
+    </w:p>
+    <w:p>
+      <w:pPr>
+        <w:rPr>
+          <w:rFonts w:cstheme="minorHAnsi"/>
+          <w:color w:val="202124"/>
+          <w:sz w:val="28"/>
+          <w:szCs w:val="28"/>
+          <w:shd w:val="clear" w:color="auto" w:fill="FFFFFF"/>
+        </w:rPr>
+      </w:pPr>
+      <w:r>
+        <w:rPr>
+          <w:rFonts w:cstheme="minorHAnsi"/>
+          <w:color w:val="202124"/>
+          <w:sz w:val="28"/>
+          <w:szCs w:val="28"/>
+          <w:shd w:val="clear" w:color="auto" w:fill="FFFFFF"/>
+        </w:rPr>
+        <w:t>In binary searching, the low pointer is first placed at position 0 in the array, and the high pointer is initially set at the last member of the list. The middle value is then determined by using (</w:t>
+      </w:r>
+      <w:proofErr w:type="spellStart"/>
+      <w:r>
+        <w:rPr>
+          <w:rFonts w:cstheme="minorHAnsi"/>
+          <w:color w:val="202124"/>
+          <w:sz w:val="28"/>
+          <w:szCs w:val="28"/>
+          <w:shd w:val="clear" w:color="auto" w:fill="FFFFFF"/>
+        </w:rPr>
+        <w:t>low+high</w:t>
+      </w:r>
+      <w:proofErr w:type="spellEnd"/>
+      <w:r>
+        <w:rPr>
+          <w:rFonts w:cstheme="minorHAnsi"/>
+          <w:color w:val="202124"/>
+          <w:sz w:val="28"/>
+          <w:szCs w:val="28"/>
+          <w:shd w:val="clear" w:color="auto" w:fill="FFFFFF"/>
+        </w:rPr>
+        <w:t xml:space="preserve">)/2, and if the key value and the value present in the middle position match, we print the element's location. We search the item in the </w:t>
+      </w:r>
+      <w:proofErr w:type="spellStart"/>
+      <w:r>
+        <w:rPr>
+          <w:rFonts w:cstheme="minorHAnsi"/>
+          <w:color w:val="202124"/>
+          <w:sz w:val="28"/>
+          <w:szCs w:val="28"/>
+          <w:shd w:val="clear" w:color="auto" w:fill="FFFFFF"/>
+        </w:rPr>
+        <w:t>subarray</w:t>
+      </w:r>
+      <w:proofErr w:type="spellEnd"/>
+      <w:r>
+        <w:rPr>
+          <w:rFonts w:cstheme="minorHAnsi"/>
+          <w:color w:val="202124"/>
+          <w:sz w:val="28"/>
+          <w:szCs w:val="28"/>
+          <w:shd w:val="clear" w:color="auto" w:fill="FFFFFF"/>
+        </w:rPr>
+        <w:t xml:space="preserve"> to the left of the middle item if the searched item cannot be found and the middle term is greater than the searched item.</w:t>
+      </w:r>
+      <w:r>
+        <w:rPr>
+          <w:rFonts w:cstheme="minorHAnsi"/>
+          <w:color w:val="202124"/>
+          <w:sz w:val="28"/>
+          <w:szCs w:val="28"/>
+          <w:shd w:val="clear" w:color="auto" w:fill="FFFFFF"/>
+        </w:rPr>
+        <w:t xml:space="preserve"> </w:t>
+      </w:r>
+      <w:r>
+        <w:rPr>
+          <w:rFonts w:cstheme="minorHAnsi"/>
+          <w:color w:val="202124"/>
+          <w:sz w:val="28"/>
+          <w:szCs w:val="28"/>
+          <w:shd w:val="clear" w:color="auto" w:fill="FFFFFF"/>
+        </w:rPr>
+        <w:t xml:space="preserve">In the absence of that, we begin looking in the </w:t>
+      </w:r>
+      <w:proofErr w:type="spellStart"/>
+      <w:r>
+        <w:rPr>
+          <w:rFonts w:cstheme="minorHAnsi"/>
+          <w:color w:val="202124"/>
+          <w:sz w:val="28"/>
+          <w:szCs w:val="28"/>
+          <w:shd w:val="clear" w:color="auto" w:fill="FFFFFF"/>
+        </w:rPr>
+        <w:t>subarray</w:t>
+      </w:r>
+      <w:proofErr w:type="spellEnd"/>
+      <w:r>
+        <w:rPr>
+          <w:rFonts w:cstheme="minorHAnsi"/>
+          <w:color w:val="202124"/>
+          <w:sz w:val="28"/>
+          <w:szCs w:val="28"/>
+          <w:shd w:val="clear" w:color="auto" w:fill="FFFFFF"/>
+        </w:rPr>
+        <w:t xml:space="preserve"> to the right of the main item. Up till the </w:t>
+      </w:r>
+      <w:proofErr w:type="spellStart"/>
+      <w:r>
+        <w:rPr>
+          <w:rFonts w:cstheme="minorHAnsi"/>
+          <w:color w:val="202124"/>
+          <w:sz w:val="28"/>
+          <w:szCs w:val="28"/>
+          <w:shd w:val="clear" w:color="auto" w:fill="FFFFFF"/>
+        </w:rPr>
+        <w:t>subarray's</w:t>
+      </w:r>
+      <w:proofErr w:type="spellEnd"/>
+      <w:r>
+        <w:rPr>
+          <w:rFonts w:cstheme="minorHAnsi"/>
+          <w:color w:val="202124"/>
+          <w:sz w:val="28"/>
+          <w:szCs w:val="28"/>
+          <w:shd w:val="clear" w:color="auto" w:fill="FFFFFF"/>
+        </w:rPr>
+        <w:t xml:space="preserve"> size is reduced to zero, we repeat this operation on the </w:t>
+      </w:r>
+      <w:proofErr w:type="spellStart"/>
+      <w:r>
+        <w:rPr>
+          <w:rFonts w:cstheme="minorHAnsi"/>
+          <w:color w:val="202124"/>
+          <w:sz w:val="28"/>
+          <w:szCs w:val="28"/>
+          <w:shd w:val="clear" w:color="auto" w:fill="FFFFFF"/>
+        </w:rPr>
+        <w:t>subarray</w:t>
+      </w:r>
+      <w:proofErr w:type="spellEnd"/>
+      <w:r>
+        <w:rPr>
+          <w:rFonts w:cstheme="minorHAnsi"/>
+          <w:color w:val="202124"/>
+          <w:sz w:val="28"/>
+          <w:szCs w:val="28"/>
+          <w:shd w:val="clear" w:color="auto" w:fill="FFFFFF"/>
+        </w:rPr>
+        <w:t xml:space="preserve"> as well.</w:t>
+      </w:r>
+    </w:p>
+    <w:p>
+      <w:pPr>
         <w:shd w:val="clear" w:color="auto" w:fill="FFFFFF"/>
         <w:spacing w:before="60" w:after="60" w:line="240" w:lineRule="auto"/>
         <w:jc w:val="both"/>
@@ -5698,6 +5976,312 @@
         <w:jc w:val="both"/>
         <w:textAlignment w:val="baseline"/>
         <w:rPr>
+          <w:rFonts w:cstheme="minorHAnsi"/>
+          <w:b/>
+          <w:bCs/>
+          <w:color w:val="202124"/>
+          <w:sz w:val="28"/>
+          <w:szCs w:val="28"/>
+          <w:shd w:val="clear" w:color="auto" w:fill="FFFFFF"/>
+        </w:rPr>
+      </w:pPr>
+    </w:p>
+    <w:p>
+      <w:pPr>
+        <w:shd w:val="clear" w:color="auto" w:fill="FFFFFF"/>
+        <w:spacing w:before="60" w:after="60" w:line="240" w:lineRule="auto"/>
+        <w:jc w:val="both"/>
+        <w:textAlignment w:val="baseline"/>
+        <w:rPr>
+          <w:rFonts w:cstheme="minorHAnsi"/>
+          <w:b/>
+          <w:bCs/>
+          <w:color w:val="202124"/>
+          <w:sz w:val="28"/>
+          <w:szCs w:val="28"/>
+          <w:shd w:val="clear" w:color="auto" w:fill="FFFFFF"/>
+        </w:rPr>
+      </w:pPr>
+    </w:p>
+    <w:p>
+      <w:pPr>
+        <w:shd w:val="clear" w:color="auto" w:fill="FFFFFF"/>
+        <w:spacing w:before="60" w:after="60" w:line="240" w:lineRule="auto"/>
+        <w:jc w:val="both"/>
+        <w:textAlignment w:val="baseline"/>
+        <w:rPr>
+          <w:rFonts w:cstheme="minorHAnsi"/>
+          <w:b/>
+          <w:bCs/>
+          <w:color w:val="202124"/>
+          <w:sz w:val="28"/>
+          <w:szCs w:val="28"/>
+          <w:shd w:val="clear" w:color="auto" w:fill="FFFFFF"/>
+        </w:rPr>
+      </w:pPr>
+    </w:p>
+    <w:p>
+      <w:pPr>
+        <w:shd w:val="clear" w:color="auto" w:fill="FFFFFF"/>
+        <w:spacing w:before="60" w:after="60" w:line="240" w:lineRule="auto"/>
+        <w:jc w:val="both"/>
+        <w:textAlignment w:val="baseline"/>
+        <w:rPr>
+          <w:rFonts w:cstheme="minorHAnsi"/>
+          <w:b/>
+          <w:bCs/>
+          <w:color w:val="202124"/>
+          <w:sz w:val="28"/>
+          <w:szCs w:val="28"/>
+          <w:shd w:val="clear" w:color="auto" w:fill="FFFFFF"/>
+        </w:rPr>
+      </w:pPr>
+    </w:p>
+    <w:p>
+      <w:pPr>
+        <w:shd w:val="clear" w:color="auto" w:fill="FFFFFF"/>
+        <w:spacing w:before="60" w:after="60" w:line="240" w:lineRule="auto"/>
+        <w:jc w:val="both"/>
+        <w:textAlignment w:val="baseline"/>
+        <w:rPr>
+          <w:rFonts w:cstheme="minorHAnsi"/>
+          <w:b/>
+          <w:bCs/>
+          <w:color w:val="202124"/>
+          <w:sz w:val="28"/>
+          <w:szCs w:val="28"/>
+          <w:shd w:val="clear" w:color="auto" w:fill="FFFFFF"/>
+        </w:rPr>
+      </w:pPr>
+    </w:p>
+    <w:p>
+      <w:pPr>
+        <w:shd w:val="clear" w:color="auto" w:fill="FFFFFF"/>
+        <w:spacing w:before="60" w:after="60" w:line="240" w:lineRule="auto"/>
+        <w:jc w:val="both"/>
+        <w:textAlignment w:val="baseline"/>
+        <w:rPr>
+          <w:rFonts w:cstheme="minorHAnsi"/>
+          <w:b/>
+          <w:bCs/>
+          <w:color w:val="202124"/>
+          <w:sz w:val="28"/>
+          <w:szCs w:val="28"/>
+          <w:shd w:val="clear" w:color="auto" w:fill="FFFFFF"/>
+        </w:rPr>
+      </w:pPr>
+    </w:p>
+    <w:p>
+      <w:pPr>
+        <w:shd w:val="clear" w:color="auto" w:fill="FFFFFF"/>
+        <w:spacing w:before="60" w:after="60" w:line="240" w:lineRule="auto"/>
+        <w:jc w:val="both"/>
+        <w:textAlignment w:val="baseline"/>
+        <w:rPr>
+          <w:rFonts w:cstheme="minorHAnsi"/>
+          <w:b/>
+          <w:bCs/>
+          <w:color w:val="202124"/>
+          <w:sz w:val="28"/>
+          <w:szCs w:val="28"/>
+          <w:shd w:val="clear" w:color="auto" w:fill="FFFFFF"/>
+        </w:rPr>
+      </w:pPr>
+    </w:p>
+    <w:p>
+      <w:pPr>
+        <w:shd w:val="clear" w:color="auto" w:fill="FFFFFF"/>
+        <w:spacing w:before="60" w:after="60" w:line="240" w:lineRule="auto"/>
+        <w:jc w:val="both"/>
+        <w:textAlignment w:val="baseline"/>
+        <w:rPr>
+          <w:rFonts w:cstheme="minorHAnsi"/>
+          <w:b/>
+          <w:bCs/>
+          <w:color w:val="202124"/>
+          <w:sz w:val="28"/>
+          <w:szCs w:val="28"/>
+          <w:shd w:val="clear" w:color="auto" w:fill="FFFFFF"/>
+        </w:rPr>
+      </w:pPr>
+    </w:p>
+    <w:p>
+      <w:pPr>
+        <w:shd w:val="clear" w:color="auto" w:fill="FFFFFF"/>
+        <w:spacing w:before="60" w:after="60" w:line="240" w:lineRule="auto"/>
+        <w:jc w:val="both"/>
+        <w:textAlignment w:val="baseline"/>
+        <w:rPr>
+          <w:rFonts w:cstheme="minorHAnsi"/>
+          <w:b/>
+          <w:bCs/>
+          <w:color w:val="202124"/>
+          <w:sz w:val="28"/>
+          <w:szCs w:val="28"/>
+          <w:shd w:val="clear" w:color="auto" w:fill="FFFFFF"/>
+        </w:rPr>
+      </w:pPr>
+    </w:p>
+    <w:p>
+      <w:pPr>
+        <w:shd w:val="clear" w:color="auto" w:fill="FFFFFF"/>
+        <w:spacing w:before="60" w:after="60" w:line="240" w:lineRule="auto"/>
+        <w:jc w:val="both"/>
+        <w:textAlignment w:val="baseline"/>
+        <w:rPr>
+          <w:rFonts w:cstheme="minorHAnsi"/>
+          <w:b/>
+          <w:bCs/>
+          <w:color w:val="202124"/>
+          <w:sz w:val="28"/>
+          <w:szCs w:val="28"/>
+          <w:shd w:val="clear" w:color="auto" w:fill="FFFFFF"/>
+        </w:rPr>
+      </w:pPr>
+    </w:p>
+    <w:p>
+      <w:pPr>
+        <w:shd w:val="clear" w:color="auto" w:fill="FFFFFF"/>
+        <w:spacing w:before="60" w:after="60" w:line="240" w:lineRule="auto"/>
+        <w:jc w:val="both"/>
+        <w:textAlignment w:val="baseline"/>
+        <w:rPr>
+          <w:rFonts w:cstheme="minorHAnsi"/>
+          <w:b/>
+          <w:bCs/>
+          <w:color w:val="202124"/>
+          <w:sz w:val="28"/>
+          <w:szCs w:val="28"/>
+          <w:shd w:val="clear" w:color="auto" w:fill="FFFFFF"/>
+        </w:rPr>
+      </w:pPr>
+    </w:p>
+    <w:p>
+      <w:pPr>
+        <w:shd w:val="clear" w:color="auto" w:fill="FFFFFF"/>
+        <w:spacing w:before="60" w:after="60" w:line="240" w:lineRule="auto"/>
+        <w:jc w:val="both"/>
+        <w:textAlignment w:val="baseline"/>
+        <w:rPr>
+          <w:rFonts w:cstheme="minorHAnsi"/>
+          <w:b/>
+          <w:bCs/>
+          <w:color w:val="202124"/>
+          <w:sz w:val="28"/>
+          <w:szCs w:val="28"/>
+          <w:shd w:val="clear" w:color="auto" w:fill="FFFFFF"/>
+        </w:rPr>
+      </w:pPr>
+    </w:p>
+    <w:p>
+      <w:pPr>
+        <w:shd w:val="clear" w:color="auto" w:fill="FFFFFF"/>
+        <w:spacing w:before="60" w:after="60" w:line="240" w:lineRule="auto"/>
+        <w:jc w:val="both"/>
+        <w:textAlignment w:val="baseline"/>
+        <w:rPr>
+          <w:rFonts w:cstheme="minorHAnsi"/>
+          <w:b/>
+          <w:bCs/>
+          <w:color w:val="202124"/>
+          <w:sz w:val="28"/>
+          <w:szCs w:val="28"/>
+          <w:shd w:val="clear" w:color="auto" w:fill="FFFFFF"/>
+        </w:rPr>
+      </w:pPr>
+    </w:p>
+    <w:p>
+      <w:pPr>
+        <w:shd w:val="clear" w:color="auto" w:fill="FFFFFF"/>
+        <w:spacing w:before="60" w:after="60" w:line="240" w:lineRule="auto"/>
+        <w:jc w:val="both"/>
+        <w:textAlignment w:val="baseline"/>
+        <w:rPr>
+          <w:rFonts w:cstheme="minorHAnsi"/>
+          <w:b/>
+          <w:bCs/>
+          <w:color w:val="202124"/>
+          <w:sz w:val="28"/>
+          <w:szCs w:val="28"/>
+          <w:shd w:val="clear" w:color="auto" w:fill="FFFFFF"/>
+        </w:rPr>
+      </w:pPr>
+    </w:p>
+    <w:p>
+      <w:pPr>
+        <w:shd w:val="clear" w:color="auto" w:fill="FFFFFF"/>
+        <w:spacing w:before="60" w:after="60" w:line="240" w:lineRule="auto"/>
+        <w:jc w:val="both"/>
+        <w:textAlignment w:val="baseline"/>
+        <w:rPr>
+          <w:rFonts w:cstheme="minorHAnsi"/>
+          <w:b/>
+          <w:bCs/>
+          <w:color w:val="202124"/>
+          <w:sz w:val="28"/>
+          <w:szCs w:val="28"/>
+          <w:shd w:val="clear" w:color="auto" w:fill="FFFFFF"/>
+        </w:rPr>
+      </w:pPr>
+    </w:p>
+    <w:p>
+      <w:pPr>
+        <w:shd w:val="clear" w:color="auto" w:fill="FFFFFF"/>
+        <w:spacing w:before="60" w:after="60" w:line="240" w:lineRule="auto"/>
+        <w:jc w:val="both"/>
+        <w:textAlignment w:val="baseline"/>
+        <w:rPr>
+          <w:rFonts w:cstheme="minorHAnsi"/>
+          <w:b/>
+          <w:bCs/>
+          <w:color w:val="202124"/>
+          <w:sz w:val="28"/>
+          <w:szCs w:val="28"/>
+          <w:shd w:val="clear" w:color="auto" w:fill="FFFFFF"/>
+        </w:rPr>
+      </w:pPr>
+    </w:p>
+    <w:p>
+      <w:pPr>
+        <w:shd w:val="clear" w:color="auto" w:fill="FFFFFF"/>
+        <w:spacing w:before="60" w:after="60" w:line="240" w:lineRule="auto"/>
+        <w:jc w:val="both"/>
+        <w:textAlignment w:val="baseline"/>
+        <w:rPr>
+          <w:rFonts w:cstheme="minorHAnsi"/>
+          <w:b/>
+          <w:bCs/>
+          <w:color w:val="202124"/>
+          <w:sz w:val="28"/>
+          <w:szCs w:val="28"/>
+          <w:shd w:val="clear" w:color="auto" w:fill="FFFFFF"/>
+        </w:rPr>
+      </w:pPr>
+    </w:p>
+    <w:p>
+      <w:pPr>
+        <w:shd w:val="clear" w:color="auto" w:fill="FFFFFF"/>
+        <w:spacing w:before="60" w:after="60" w:line="240" w:lineRule="auto"/>
+        <w:jc w:val="both"/>
+        <w:textAlignment w:val="baseline"/>
+        <w:rPr>
+          <w:rFonts w:cstheme="minorHAnsi"/>
+          <w:b/>
+          <w:bCs/>
+          <w:color w:val="202124"/>
+          <w:sz w:val="28"/>
+          <w:szCs w:val="28"/>
+          <w:shd w:val="clear" w:color="auto" w:fill="FFFFFF"/>
+        </w:rPr>
+      </w:pPr>
+    </w:p>
+    <w:p>
+      <w:pPr>
+        <w:shd w:val="clear" w:color="auto" w:fill="FFFFFF"/>
+        <w:spacing w:before="60" w:after="60" w:line="240" w:lineRule="auto"/>
+        <w:jc w:val="both"/>
+        <w:textAlignment w:val="baseline"/>
+        <w:rPr>
           <w:rFonts w:eastAsia="Times New Roman" w:cstheme="minorHAnsi"/>
           <w:color w:val="303030"/>
           <w:sz w:val="28"/>
@@ -5749,17 +6333,7 @@
           <w:szCs w:val="28"/>
           <w:shd w:val="clear" w:color="auto" w:fill="FFFFFF"/>
         </w:rPr>
-        <w:t xml:space="preserve"> </w:t>
-      </w:r>
-      <w:r>
-        <w:rPr>
-          <w:rFonts w:cstheme="minorHAnsi"/>
-          <w:color w:val="0A0A23"/>
-          <w:sz w:val="28"/>
-          <w:szCs w:val="28"/>
-          <w:shd w:val="clear" w:color="auto" w:fill="FFFFFF"/>
-        </w:rPr>
-        <w:t>Hashing is a technique to make things more efficient by effectively narrowing down the search at the outset.</w:t>
+        <w:t xml:space="preserve"> Hashing is a technique to make things more efficient by effectively narrowing down the search at the outset.</w:t>
       </w:r>
     </w:p>
     <w:p>
@@ -5933,6 +6507,7 @@
     </w:p>
     <w:p>
       <w:pPr>
+        <w:spacing w:line="240" w:lineRule="auto"/>
         <w:ind w:firstLine="720"/>
         <w:rPr>
           <w:rFonts w:cstheme="minorHAnsi"/>
@@ -6057,6 +6632,7 @@
     </w:p>
     <w:p>
       <w:pPr>
+        <w:spacing w:line="240" w:lineRule="auto"/>
         <w:ind w:firstLine="720"/>
         <w:rPr>
           <w:rFonts w:cstheme="minorHAnsi"/>
@@ -6157,6 +6733,7 @@
     </w:p>
     <w:p>
       <w:pPr>
+        <w:spacing w:line="240" w:lineRule="auto"/>
         <w:ind w:firstLine="720"/>
         <w:rPr>
           <w:rFonts w:cstheme="minorHAnsi"/>
@@ -6223,6 +6800,7 @@
     </w:p>
     <w:p>
       <w:pPr>
+        <w:spacing w:line="240" w:lineRule="auto"/>
         <w:ind w:firstLine="720"/>
         <w:rPr>
           <w:rFonts w:cstheme="minorHAnsi"/>
@@ -6267,6 +6845,7 @@
     </w:p>
     <w:p>
       <w:pPr>
+        <w:spacing w:line="240" w:lineRule="auto"/>
         <w:ind w:firstLine="720"/>
         <w:rPr>
           <w:rFonts w:cstheme="minorHAnsi"/>
@@ -6355,6 +6934,7 @@
     </w:p>
     <w:p>
       <w:pPr>
+        <w:spacing w:line="240" w:lineRule="auto"/>
         <w:ind w:firstLine="720"/>
         <w:rPr>
           <w:rFonts w:cstheme="minorHAnsi"/>
@@ -6431,6 +7011,7 @@
     </w:p>
     <w:p>
       <w:pPr>
+        <w:spacing w:line="240" w:lineRule="auto"/>
         <w:ind w:firstLine="720"/>
         <w:rPr>
           <w:rFonts w:cstheme="minorHAnsi"/>
@@ -6507,6 +7088,7 @@
     </w:p>
     <w:p>
       <w:pPr>
+        <w:spacing w:line="240" w:lineRule="auto"/>
         <w:ind w:firstLine="720"/>
         <w:rPr>
           <w:rFonts w:cstheme="minorHAnsi"/>
@@ -6551,6 +7133,7 @@
     </w:p>
     <w:p>
       <w:pPr>
+        <w:spacing w:line="240" w:lineRule="auto"/>
         <w:ind w:firstLine="720"/>
         <w:rPr>
           <w:rFonts w:cstheme="minorHAnsi"/>
@@ -6611,7 +7194,7 @@
         </w:rPr>
         <w:lastRenderedPageBreak/>
         <w:drawing>
-          <wp:inline distT="0" distB="0" distL="0" distR="0" wp14:anchorId="6D78B787" wp14:editId="4B25A4B6">
+          <wp:inline distT="0" distB="0" distL="0" distR="0" wp14:anchorId="63AEAFC1" wp14:editId="3F996E88">
             <wp:extent cx="3240771" cy="3764280"/>
             <wp:effectExtent l="0" t="0" r="0" b="7620"/>
             <wp:docPr id="7" name="Picture 7" descr="C:\Users\raseek\AppData\Local\Microsoft\Windows\INetCache\Content.Word\download.png"/>
@@ -6669,7 +7252,7 @@
         <mc:AlternateContent>
           <mc:Choice Requires="wps">
             <w:drawing>
-              <wp:anchor distT="0" distB="0" distL="114300" distR="114300" simplePos="0" relativeHeight="251660288" behindDoc="0" locked="0" layoutInCell="1" allowOverlap="1" wp14:anchorId="78B7858F" wp14:editId="338BB556">
+              <wp:anchor distT="0" distB="0" distL="114300" distR="114300" simplePos="0" relativeHeight="251660288" behindDoc="0" locked="0" layoutInCell="1" allowOverlap="1" wp14:anchorId="3B10E89C" wp14:editId="12B87A46">
                 <wp:simplePos x="0" y="0"/>
                 <wp:positionH relativeFrom="column">
                   <wp:posOffset>2152015</wp:posOffset>
@@ -6749,6 +7332,10 @@
           </mc:Choice>
           <mc:Fallback>
             <w:pict>
+              <v:shapetype id="_x0000_t202" coordsize="21600,21600" o:spt="202" path="m,l,21600r21600,l21600,xe">
+                <v:stroke joinstyle="miter"/>
+                <v:path gradientshapeok="t" o:connecttype="rect"/>
+              </v:shapetype>
               <v:shape id="Text Box 23" o:spid="_x0000_s1028" type="#_x0000_t202" style="position:absolute;left:0;text-align:left;margin-left:169.45pt;margin-top:307.35pt;width:154.25pt;height:30.85pt;z-index:251660288;visibility:visible;mso-wrap-style:square;mso-wrap-distance-left:9pt;mso-wrap-distance-top:0;mso-wrap-distance-right:9pt;mso-wrap-distance-bottom:0;mso-position-horizontal:absolute;mso-position-horizontal-relative:text;mso-position-vertical:absolute;mso-position-vertical-relative:text;v-text-anchor:top" o:gfxdata="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" fillcolor="white [3201]" stroked="f" strokeweight=".5pt">
                 <v:textbox>
                   <w:txbxContent>
@@ -6855,8 +7442,6 @@
         </w:rPr>
         <w:t>&gt;</w:t>
       </w:r>
-      <w:bookmarkStart w:id="0" w:name="_GoBack"/>
-      <w:bookmarkEnd w:id="0"/>
     </w:p>
     <w:p>
       <w:pPr>
@@ -8081,6 +8666,7 @@
       <w:r>
         <w:rPr>
           <w:rFonts w:ascii="Times New Roman" w:hAnsi="Times New Roman" w:cs="Times New Roman"/>
+          <w:noProof/>
           <w:sz w:val="24"/>
           <w:szCs w:val="24"/>
         </w:rPr>
@@ -9429,6 +10015,66 @@
           <w:szCs w:val="28"/>
         </w:rPr>
       </w:pPr>
+    </w:p>
+    <w:p>
+      <w:pPr>
+        <w:rPr>
+          <w:rFonts w:cstheme="minorHAnsi"/>
+          <w:b/>
+          <w:bCs/>
+          <w:sz w:val="28"/>
+          <w:szCs w:val="28"/>
+        </w:rPr>
+      </w:pPr>
+      <w:r>
+        <w:rPr>
+          <w:rFonts w:cstheme="minorHAnsi"/>
+          <w:b/>
+          <w:bCs/>
+          <w:sz w:val="28"/>
+          <w:szCs w:val="28"/>
+        </w:rPr>
+        <w:t>Conclusion:</w:t>
+      </w:r>
+    </w:p>
+    <w:p>
+      <w:pPr>
+        <w:rPr>
+          <w:rFonts w:cstheme="minorHAnsi"/>
+          <w:bCs/>
+          <w:sz w:val="28"/>
+          <w:szCs w:val="28"/>
+        </w:rPr>
+      </w:pPr>
+      <w:r>
+        <w:rPr>
+          <w:rFonts w:cstheme="minorHAnsi"/>
+          <w:bCs/>
+          <w:sz w:val="28"/>
+          <w:szCs w:val="28"/>
+        </w:rPr>
+        <w:t xml:space="preserve">Several </w:t>
+      </w:r>
+      <w:proofErr w:type="gramStart"/>
+      <w:r>
+        <w:rPr>
+          <w:rFonts w:cstheme="minorHAnsi"/>
+          <w:bCs/>
+          <w:sz w:val="28"/>
+          <w:szCs w:val="28"/>
+        </w:rPr>
+        <w:t>algorithm</w:t>
+      </w:r>
+      <w:proofErr w:type="gramEnd"/>
+      <w:r>
+        <w:rPr>
+          <w:rFonts w:cstheme="minorHAnsi"/>
+          <w:bCs/>
+          <w:sz w:val="28"/>
+          <w:szCs w:val="28"/>
+        </w:rPr>
+        <w:t>, including searching and hashing, were carried out at this lab. Binary searching, sequential searching, and hash table respectively, were used.</w:t>
+      </w:r>
     </w:p>
     <w:sectPr>
       <w:pgSz w:w="12240" w:h="15840"/>
@@ -10433,7 +11079,7 @@
   <a:extraClrSchemeLst/>
   <a:extLst>
     <a:ext uri="{05A4C25C-085E-4340-85A3-A5531E510DB2}">
-      <thm15:themeFamily xmlns:thm15="http://schemas.microsoft.com/office/thememl/2012/main" xmlns="" name="Office Theme" id="{62F939B6-93AF-4DB8-9C6B-D6C7DFDC589F}" vid="{4A3C46E8-61CC-4603-A589-7422A47A8E4A}"/>
+      <thm15:themeFamily xmlns="" xmlns:thm15="http://schemas.microsoft.com/office/thememl/2012/main" name="Office Theme" id="{62F939B6-93AF-4DB8-9C6B-D6C7DFDC589F}" vid="{4A3C46E8-61CC-4603-A589-7422A47A8E4A}"/>
     </a:ext>
   </a:extLst>
 </a:theme>

</xml_diff>